<commit_message>
push 5th version of the doc
</commit_message>
<xml_diff>
--- a/Documentation/Documentation4.00.docx
+++ b/Documentation/Documentation4.00.docx
@@ -3,97 +3,38 @@
 <w:document xmlns:wpc="http://schemas.microsoft.com/office/word/2010/wordprocessingCanvas" xmlns:cx="http://schemas.microsoft.com/office/drawing/2014/chartex" xmlns:cx1="http://schemas.microsoft.com/office/drawing/2015/9/8/chartex" xmlns:mc="http://schemas.openxmlformats.org/markup-compatibility/2006" xmlns:o="urn:schemas-microsoft-com:office:office" xmlns:r="http://schemas.openxmlformats.org/officeDocument/2006/relationships" xmlns:m="http://schemas.openxmlformats.org/officeDocument/2006/math" xmlns:v="urn:schemas-microsoft-com:vml" xmlns:wp14="http://schemas.microsoft.com/office/word/2010/wordprocessingDrawing" xmlns:wp="http://schemas.openxmlformats.org/drawingml/2006/wordprocessingDrawing" xmlns:w10="urn:schemas-microsoft-com:office:word" xmlns:w="http://schemas.openxmlformats.org/wordprocessingml/2006/main" xmlns:w14="http://schemas.microsoft.com/office/word/2010/wordml" xmlns:w15="http://schemas.microsoft.com/office/word/2012/wordml" xmlns:w16se="http://schemas.microsoft.com/office/word/2015/wordml/symex" xmlns:wpg="http://schemas.microsoft.com/office/word/2010/wordprocessingGroup" xmlns:wpi="http://schemas.microsoft.com/office/word/2010/wordprocessingInk" xmlns:wne="http://schemas.microsoft.com/office/word/2006/wordml" xmlns:wps="http://schemas.microsoft.com/office/word/2010/wordprocessingShape" mc:Ignorable="w14 w15 w16se wp14">
   <w:body>
     <w:p>
-      <w:pPr>
-        <w:pStyle w:val="TM1"/>
-      </w:pPr>
-    </w:p>
-    <w:p>
-      <w:pPr>
-        <w:pStyle w:val="TM1"/>
-      </w:pPr>
-    </w:p>
-    <w:p>
-      <w:pPr>
-        <w:pStyle w:val="TM1"/>
-      </w:pPr>
-    </w:p>
-    <w:p>
-      <w:pPr>
-        <w:pStyle w:val="TM1"/>
-      </w:pPr>
-    </w:p>
-    <w:p>
-      <w:pPr>
-        <w:pStyle w:val="TM1"/>
-      </w:pPr>
-    </w:p>
-    <w:p>
-      <w:pPr>
-        <w:pStyle w:val="TM1"/>
-      </w:pPr>
-    </w:p>
-    <w:p>
-      <w:pPr>
-        <w:pStyle w:val="TM1"/>
-      </w:pPr>
-    </w:p>
-    <w:p>
-      <w:pPr>
-        <w:pStyle w:val="TM1"/>
-      </w:pPr>
-    </w:p>
-    <w:tbl>
-      <w:tblPr>
-        <w:tblW w:w="0" w:type="auto"/>
-        <w:tblBorders>
-          <w:top w:val="single" w:sz="4" w:space="0" w:color="auto"/>
-          <w:left w:val="single" w:sz="4" w:space="0" w:color="auto"/>
-          <w:bottom w:val="single" w:sz="4" w:space="0" w:color="auto"/>
-          <w:right w:val="single" w:sz="4" w:space="0" w:color="auto"/>
-          <w:insideH w:val="single" w:sz="4" w:space="0" w:color="auto"/>
-          <w:insideV w:val="single" w:sz="4" w:space="0" w:color="auto"/>
-        </w:tblBorders>
-        <w:tblCellMar>
-          <w:left w:w="70" w:type="dxa"/>
-          <w:right w:w="70" w:type="dxa"/>
-        </w:tblCellMar>
-        <w:tblLook w:val="0000" w:firstRow="0" w:lastRow="0" w:firstColumn="0" w:lastColumn="0" w:noHBand="0" w:noVBand="0"/>
-      </w:tblPr>
-      <w:tblGrid>
-        <w:gridCol w:w="9060"/>
-      </w:tblGrid>
-      <w:tr>
-        <w:tc>
-          <w:tcPr>
-            <w:tcW w:w="9210" w:type="dxa"/>
-          </w:tcPr>
-          <w:p>
-            <w:pPr>
-              <w:pStyle w:val="Titre"/>
-              <w:jc w:val="center"/>
-              <w:rPr>
-                <w:sz w:val="144"/>
-                <w:szCs w:val="144"/>
-              </w:rPr>
-            </w:pPr>
-            <w:r>
-              <w:rPr>
-                <w:sz w:val="144"/>
-                <w:szCs w:val="144"/>
-              </w:rPr>
-              <w:t>Eurêka</w:t>
-            </w:r>
-            <w:r>
-              <w:rPr>
-                <w:sz w:val="144"/>
-                <w:szCs w:val="144"/>
-              </w:rPr>
-              <w:t> !</w:t>
-            </w:r>
-          </w:p>
-        </w:tc>
-      </w:tr>
-    </w:tbl>
+      <w:r>
+        <w:rPr>
+          <w:noProof/>
+        </w:rPr>
+        <w:pict>
+          <v:shapetype id="_x0000_t75" coordsize="21600,21600" o:spt="75" o:preferrelative="t" path="m@4@5l@4@11@9@11@9@5xe" filled="f" stroked="f">
+            <v:stroke joinstyle="miter"/>
+            <v:formulas>
+              <v:f eqn="if lineDrawn pixelLineWidth 0"/>
+              <v:f eqn="sum @0 1 0"/>
+              <v:f eqn="sum 0 0 @1"/>
+              <v:f eqn="prod @2 1 2"/>
+              <v:f eqn="prod @3 21600 pixelWidth"/>
+              <v:f eqn="prod @3 21600 pixelHeight"/>
+              <v:f eqn="sum @0 0 1"/>
+              <v:f eqn="prod @6 1 2"/>
+              <v:f eqn="prod @7 21600 pixelWidth"/>
+              <v:f eqn="sum @8 21600 0"/>
+              <v:f eqn="prod @7 21600 pixelHeight"/>
+              <v:f eqn="sum @10 21600 0"/>
+            </v:formulas>
+            <v:path o:extrusionok="f" gradientshapeok="t" o:connecttype="rect"/>
+            <o:lock v:ext="edit" aspectratio="t"/>
+          </v:shapetype>
+          <v:shape id="_x0000_s1050" type="#_x0000_t75" style="position:absolute;left:0;text-align:left;margin-left:0;margin-top:0;width:452.55pt;height:232.3pt;z-index:251670528;mso-position-horizontal:center;mso-position-horizontal-relative:margin;mso-position-vertical:center;mso-position-vertical-relative:margin">
+            <v:imagedata r:id="rId8" o:title="New Piskel (13) (1)"/>
+            <v:shadow on="t" opacity=".5" offset="6pt,6pt"/>
+            <w10:wrap type="square" anchorx="margin" anchory="margin"/>
+          </v:shape>
+        </w:pict>
+      </w:r>
+    </w:p>
     <w:p/>
     <w:p/>
     <w:p/>
@@ -106,23 +47,6 @@
     <w:p/>
     <w:p/>
     <w:p/>
-    <w:p/>
-    <w:p/>
-    <w:p/>
-    <w:p/>
-    <w:p/>
-    <w:p/>
-    <w:p/>
-    <w:p/>
-    <w:p/>
-    <w:p/>
-    <w:p/>
-    <w:p/>
-    <w:p/>
-    <w:p/>
-    <w:p/>
-    <w:p/>
-    <w:p/>
     <w:p>
       <w:r>
         <w:br w:type="page"/>
@@ -132,7 +56,7 @@
       <w:pPr>
         <w:pStyle w:val="Titre1"/>
       </w:pPr>
-      <w:bookmarkStart w:id="0" w:name="_Toc103676871"/>
+      <w:bookmarkStart w:id="0" w:name="_Toc103927385"/>
       <w:r>
         <w:lastRenderedPageBreak/>
         <w:t xml:space="preserve">Table des </w:t>
@@ -160,7 +84,7 @@
       <w:r>
         <w:fldChar w:fldCharType="separate"/>
       </w:r>
-      <w:hyperlink w:anchor="_Toc103676871" w:history="1">
+      <w:hyperlink w:anchor="_Toc103927385" w:history="1">
         <w:r>
           <w:rPr>
             <w:rStyle w:val="Lienhypertexte"/>
@@ -197,7 +121,7 @@
           <w:rPr>
             <w:webHidden/>
           </w:rPr>
-          <w:instrText xml:space="preserve"> PAGEREF _Toc103676871 \h </w:instrText>
+          <w:instrText xml:space="preserve"> PAGEREF _Toc103927385 \h </w:instrText>
         </w:r>
         <w:r>
           <w:rPr>
@@ -233,7 +157,7 @@
           <w:lang w:eastAsia="ja-JP"/>
         </w:rPr>
       </w:pPr>
-      <w:hyperlink w:anchor="_Toc103676872" w:history="1">
+      <w:hyperlink w:anchor="_Toc103927386" w:history="1">
         <w:r>
           <w:rPr>
             <w:rStyle w:val="Lienhypertexte"/>
@@ -270,7 +194,7 @@
           <w:rPr>
             <w:webHidden/>
           </w:rPr>
-          <w:instrText xml:space="preserve"> PAGEREF _Toc103676872 \h </w:instrText>
+          <w:instrText xml:space="preserve"> PAGEREF _Toc103927386 \h </w:instrText>
         </w:r>
         <w:r>
           <w:rPr>
@@ -311,7 +235,7 @@
           <w:lang w:eastAsia="ja-JP"/>
         </w:rPr>
       </w:pPr>
-      <w:hyperlink w:anchor="_Toc103676873" w:history="1">
+      <w:hyperlink w:anchor="_Toc103927387" w:history="1">
         <w:r>
           <w:rPr>
             <w:rStyle w:val="Lienhypertexte"/>
@@ -354,7 +278,7 @@
             <w:noProof/>
             <w:webHidden/>
           </w:rPr>
-          <w:instrText xml:space="preserve"> PAGEREF _Toc103676873 \h </w:instrText>
+          <w:instrText xml:space="preserve"> PAGEREF _Toc103927387 \h </w:instrText>
         </w:r>
         <w:r>
           <w:rPr>
@@ -399,7 +323,7 @@
           <w:lang w:eastAsia="ja-JP"/>
         </w:rPr>
       </w:pPr>
-      <w:hyperlink w:anchor="_Toc103676874" w:history="1">
+      <w:hyperlink w:anchor="_Toc103927388" w:history="1">
         <w:r>
           <w:rPr>
             <w:rStyle w:val="Lienhypertexte"/>
@@ -442,7 +366,7 @@
             <w:noProof/>
             <w:webHidden/>
           </w:rPr>
-          <w:instrText xml:space="preserve"> PAGEREF _Toc103676874 \h </w:instrText>
+          <w:instrText xml:space="preserve"> PAGEREF _Toc103927388 \h </w:instrText>
         </w:r>
         <w:r>
           <w:rPr>
@@ -487,7 +411,7 @@
           <w:lang w:eastAsia="ja-JP"/>
         </w:rPr>
       </w:pPr>
-      <w:hyperlink w:anchor="_Toc103676875" w:history="1">
+      <w:hyperlink w:anchor="_Toc103927389" w:history="1">
         <w:r>
           <w:rPr>
             <w:rStyle w:val="Lienhypertexte"/>
@@ -530,7 +454,7 @@
             <w:noProof/>
             <w:webHidden/>
           </w:rPr>
-          <w:instrText xml:space="preserve"> PAGEREF _Toc103676875 \h </w:instrText>
+          <w:instrText xml:space="preserve"> PAGEREF _Toc103927389 \h </w:instrText>
         </w:r>
         <w:r>
           <w:rPr>
@@ -575,7 +499,7 @@
           <w:lang w:eastAsia="ja-JP"/>
         </w:rPr>
       </w:pPr>
-      <w:hyperlink w:anchor="_Toc103676876" w:history="1">
+      <w:hyperlink w:anchor="_Toc103927390" w:history="1">
         <w:r>
           <w:rPr>
             <w:rStyle w:val="Lienhypertexte"/>
@@ -618,7 +542,7 @@
             <w:noProof/>
             <w:webHidden/>
           </w:rPr>
-          <w:instrText xml:space="preserve"> PAGEREF _Toc103676876 \h </w:instrText>
+          <w:instrText xml:space="preserve"> PAGEREF _Toc103927390 \h </w:instrText>
         </w:r>
         <w:r>
           <w:rPr>
@@ -663,7 +587,7 @@
           <w:lang w:eastAsia="ja-JP"/>
         </w:rPr>
       </w:pPr>
-      <w:hyperlink w:anchor="_Toc103676877" w:history="1">
+      <w:hyperlink w:anchor="_Toc103927391" w:history="1">
         <w:r>
           <w:rPr>
             <w:rStyle w:val="Lienhypertexte"/>
@@ -706,7 +630,7 @@
             <w:noProof/>
             <w:webHidden/>
           </w:rPr>
-          <w:instrText xml:space="preserve"> PAGEREF _Toc103676877 \h </w:instrText>
+          <w:instrText xml:space="preserve"> PAGEREF _Toc103927391 \h </w:instrText>
         </w:r>
         <w:r>
           <w:rPr>
@@ -751,7 +675,7 @@
           <w:lang w:eastAsia="ja-JP"/>
         </w:rPr>
       </w:pPr>
-      <w:hyperlink w:anchor="_Toc103676878" w:history="1">
+      <w:hyperlink w:anchor="_Toc103927392" w:history="1">
         <w:r>
           <w:rPr>
             <w:rStyle w:val="Lienhypertexte"/>
@@ -794,7 +718,7 @@
             <w:noProof/>
             <w:webHidden/>
           </w:rPr>
-          <w:instrText xml:space="preserve"> PAGEREF _Toc103676878 \h </w:instrText>
+          <w:instrText xml:space="preserve"> PAGEREF _Toc103927392 \h </w:instrText>
         </w:r>
         <w:r>
           <w:rPr>
@@ -834,7 +758,7 @@
           <w:lang w:eastAsia="ja-JP"/>
         </w:rPr>
       </w:pPr>
-      <w:hyperlink w:anchor="_Toc103676879" w:history="1">
+      <w:hyperlink w:anchor="_Toc103927393" w:history="1">
         <w:r>
           <w:rPr>
             <w:rStyle w:val="Lienhypertexte"/>
@@ -871,7 +795,7 @@
           <w:rPr>
             <w:webHidden/>
           </w:rPr>
-          <w:instrText xml:space="preserve"> PAGEREF _Toc103676879 \h </w:instrText>
+          <w:instrText xml:space="preserve"> PAGEREF _Toc103927393 \h </w:instrText>
         </w:r>
         <w:r>
           <w:rPr>
@@ -912,7 +836,7 @@
           <w:lang w:eastAsia="ja-JP"/>
         </w:rPr>
       </w:pPr>
-      <w:hyperlink w:anchor="_Toc103676880" w:history="1">
+      <w:hyperlink w:anchor="_Toc103927394" w:history="1">
         <w:r>
           <w:rPr>
             <w:rStyle w:val="Lienhypertexte"/>
@@ -955,7 +879,7 @@
             <w:noProof/>
             <w:webHidden/>
           </w:rPr>
-          <w:instrText xml:space="preserve"> PAGEREF _Toc103676880 \h </w:instrText>
+          <w:instrText xml:space="preserve"> PAGEREF _Toc103927394 \h </w:instrText>
         </w:r>
         <w:r>
           <w:rPr>
@@ -1000,7 +924,7 @@
           <w:lang w:eastAsia="ja-JP"/>
         </w:rPr>
       </w:pPr>
-      <w:hyperlink w:anchor="_Toc103676881" w:history="1">
+      <w:hyperlink w:anchor="_Toc103927395" w:history="1">
         <w:r>
           <w:rPr>
             <w:rStyle w:val="Lienhypertexte"/>
@@ -1043,7 +967,7 @@
             <w:noProof/>
             <w:webHidden/>
           </w:rPr>
-          <w:instrText xml:space="preserve"> PAGEREF _Toc103676881 \h </w:instrText>
+          <w:instrText xml:space="preserve"> PAGEREF _Toc103927395 \h </w:instrText>
         </w:r>
         <w:r>
           <w:rPr>
@@ -1088,7 +1012,7 @@
           <w:lang w:eastAsia="ja-JP"/>
         </w:rPr>
       </w:pPr>
-      <w:hyperlink w:anchor="_Toc103676882" w:history="1">
+      <w:hyperlink w:anchor="_Toc103927396" w:history="1">
         <w:r>
           <w:rPr>
             <w:rStyle w:val="Lienhypertexte"/>
@@ -1131,7 +1055,7 @@
             <w:noProof/>
             <w:webHidden/>
           </w:rPr>
-          <w:instrText xml:space="preserve"> PAGEREF _Toc103676882 \h </w:instrText>
+          <w:instrText xml:space="preserve"> PAGEREF _Toc103927396 \h </w:instrText>
         </w:r>
         <w:r>
           <w:rPr>
@@ -1176,7 +1100,7 @@
           <w:lang w:eastAsia="ja-JP"/>
         </w:rPr>
       </w:pPr>
-      <w:hyperlink w:anchor="_Toc103676883" w:history="1">
+      <w:hyperlink w:anchor="_Toc103927397" w:history="1">
         <w:r>
           <w:rPr>
             <w:rStyle w:val="Lienhypertexte"/>
@@ -1219,7 +1143,7 @@
             <w:noProof/>
             <w:webHidden/>
           </w:rPr>
-          <w:instrText xml:space="preserve"> PAGEREF _Toc103676883 \h </w:instrText>
+          <w:instrText xml:space="preserve"> PAGEREF _Toc103927397 \h </w:instrText>
         </w:r>
         <w:r>
           <w:rPr>
@@ -1264,7 +1188,7 @@
           <w:lang w:eastAsia="ja-JP"/>
         </w:rPr>
       </w:pPr>
-      <w:hyperlink w:anchor="_Toc103676884" w:history="1">
+      <w:hyperlink w:anchor="_Toc103927398" w:history="1">
         <w:r>
           <w:rPr>
             <w:rStyle w:val="Lienhypertexte"/>
@@ -1307,7 +1231,7 @@
             <w:noProof/>
             <w:webHidden/>
           </w:rPr>
-          <w:instrText xml:space="preserve"> PAGEREF _Toc103676884 \h </w:instrText>
+          <w:instrText xml:space="preserve"> PAGEREF _Toc103927398 \h </w:instrText>
         </w:r>
         <w:r>
           <w:rPr>
@@ -1352,7 +1276,7 @@
           <w:lang w:eastAsia="ja-JP"/>
         </w:rPr>
       </w:pPr>
-      <w:hyperlink w:anchor="_Toc103676885" w:history="1">
+      <w:hyperlink w:anchor="_Toc103927399" w:history="1">
         <w:r>
           <w:rPr>
             <w:rStyle w:val="Lienhypertexte"/>
@@ -1395,7 +1319,7 @@
             <w:noProof/>
             <w:webHidden/>
           </w:rPr>
-          <w:instrText xml:space="preserve"> PAGEREF _Toc103676885 \h </w:instrText>
+          <w:instrText xml:space="preserve"> PAGEREF _Toc103927399 \h </w:instrText>
         </w:r>
         <w:r>
           <w:rPr>
@@ -1440,7 +1364,7 @@
           <w:lang w:eastAsia="ja-JP"/>
         </w:rPr>
       </w:pPr>
-      <w:hyperlink w:anchor="_Toc103676886" w:history="1">
+      <w:hyperlink w:anchor="_Toc103927400" w:history="1">
         <w:r>
           <w:rPr>
             <w:rStyle w:val="Lienhypertexte"/>
@@ -1483,7 +1407,7 @@
             <w:noProof/>
             <w:webHidden/>
           </w:rPr>
-          <w:instrText xml:space="preserve"> PAGEREF _Toc103676886 \h </w:instrText>
+          <w:instrText xml:space="preserve"> PAGEREF _Toc103927400 \h </w:instrText>
         </w:r>
         <w:r>
           <w:rPr>
@@ -1528,7 +1452,7 @@
           <w:lang w:eastAsia="ja-JP"/>
         </w:rPr>
       </w:pPr>
-      <w:hyperlink w:anchor="_Toc103676887" w:history="1">
+      <w:hyperlink w:anchor="_Toc103927401" w:history="1">
         <w:r>
           <w:rPr>
             <w:rStyle w:val="Lienhypertexte"/>
@@ -1571,7 +1495,7 @@
             <w:noProof/>
             <w:webHidden/>
           </w:rPr>
-          <w:instrText xml:space="preserve"> PAGEREF _Toc103676887 \h </w:instrText>
+          <w:instrText xml:space="preserve"> PAGEREF _Toc103927401 \h </w:instrText>
         </w:r>
         <w:r>
           <w:rPr>
@@ -1616,7 +1540,7 @@
           <w:lang w:eastAsia="ja-JP"/>
         </w:rPr>
       </w:pPr>
-      <w:hyperlink w:anchor="_Toc103676888" w:history="1">
+      <w:hyperlink w:anchor="_Toc103927402" w:history="1">
         <w:r>
           <w:rPr>
             <w:rStyle w:val="Lienhypertexte"/>
@@ -1661,7 +1585,7 @@
             <w:noProof/>
             <w:webHidden/>
           </w:rPr>
-          <w:instrText xml:space="preserve"> PAGEREF _Toc103676888 \h </w:instrText>
+          <w:instrText xml:space="preserve"> PAGEREF _Toc103927402 \h </w:instrText>
         </w:r>
         <w:r>
           <w:rPr>
@@ -1706,7 +1630,7 @@
           <w:lang w:eastAsia="ja-JP"/>
         </w:rPr>
       </w:pPr>
-      <w:hyperlink w:anchor="_Toc103676889" w:history="1">
+      <w:hyperlink w:anchor="_Toc103927403" w:history="1">
         <w:r>
           <w:rPr>
             <w:rStyle w:val="Lienhypertexte"/>
@@ -1749,7 +1673,7 @@
             <w:noProof/>
             <w:webHidden/>
           </w:rPr>
-          <w:instrText xml:space="preserve"> PAGEREF _Toc103676889 \h </w:instrText>
+          <w:instrText xml:space="preserve"> PAGEREF _Toc103927403 \h </w:instrText>
         </w:r>
         <w:r>
           <w:rPr>
@@ -1789,7 +1713,7 @@
           <w:lang w:eastAsia="ja-JP"/>
         </w:rPr>
       </w:pPr>
-      <w:hyperlink w:anchor="_Toc103676890" w:history="1">
+      <w:hyperlink w:anchor="_Toc103927404" w:history="1">
         <w:r>
           <w:rPr>
             <w:rStyle w:val="Lienhypertexte"/>
@@ -1826,7 +1750,7 @@
           <w:rPr>
             <w:webHidden/>
           </w:rPr>
-          <w:instrText xml:space="preserve"> PAGEREF _Toc103676890 \h </w:instrText>
+          <w:instrText xml:space="preserve"> PAGEREF _Toc103927404 \h </w:instrText>
         </w:r>
         <w:r>
           <w:rPr>
@@ -1867,7 +1791,7 @@
           <w:lang w:eastAsia="ja-JP"/>
         </w:rPr>
       </w:pPr>
-      <w:hyperlink w:anchor="_Toc103676891" w:history="1">
+      <w:hyperlink w:anchor="_Toc103927405" w:history="1">
         <w:r>
           <w:rPr>
             <w:rStyle w:val="Lienhypertexte"/>
@@ -1910,7 +1834,7 @@
             <w:noProof/>
             <w:webHidden/>
           </w:rPr>
-          <w:instrText xml:space="preserve"> PAGEREF _Toc103676891 \h </w:instrText>
+          <w:instrText xml:space="preserve"> PAGEREF _Toc103927405 \h </w:instrText>
         </w:r>
         <w:r>
           <w:rPr>
@@ -1955,7 +1879,7 @@
           <w:lang w:eastAsia="ja-JP"/>
         </w:rPr>
       </w:pPr>
-      <w:hyperlink w:anchor="_Toc103676892" w:history="1">
+      <w:hyperlink w:anchor="_Toc103927406" w:history="1">
         <w:r>
           <w:rPr>
             <w:rStyle w:val="Lienhypertexte"/>
@@ -1998,7 +1922,7 @@
             <w:noProof/>
             <w:webHidden/>
           </w:rPr>
-          <w:instrText xml:space="preserve"> PAGEREF _Toc103676892 \h </w:instrText>
+          <w:instrText xml:space="preserve"> PAGEREF _Toc103927406 \h </w:instrText>
         </w:r>
         <w:r>
           <w:rPr>
@@ -2043,7 +1967,7 @@
           <w:lang w:eastAsia="ja-JP"/>
         </w:rPr>
       </w:pPr>
-      <w:hyperlink w:anchor="_Toc103676893" w:history="1">
+      <w:hyperlink w:anchor="_Toc103927407" w:history="1">
         <w:r>
           <w:rPr>
             <w:rStyle w:val="Lienhypertexte"/>
@@ -2086,7 +2010,7 @@
             <w:noProof/>
             <w:webHidden/>
           </w:rPr>
-          <w:instrText xml:space="preserve"> PAGEREF _Toc103676893 \h </w:instrText>
+          <w:instrText xml:space="preserve"> PAGEREF _Toc103927407 \h </w:instrText>
         </w:r>
         <w:r>
           <w:rPr>
@@ -2106,7 +2030,7 @@
             <w:noProof/>
             <w:webHidden/>
           </w:rPr>
-          <w:t>16</w:t>
+          <w:t>17</w:t>
         </w:r>
         <w:r>
           <w:rPr>
@@ -2131,7 +2055,7 @@
           <w:lang w:eastAsia="ja-JP"/>
         </w:rPr>
       </w:pPr>
-      <w:hyperlink w:anchor="_Toc103676894" w:history="1">
+      <w:hyperlink w:anchor="_Toc103927408" w:history="1">
         <w:r>
           <w:rPr>
             <w:rStyle w:val="Lienhypertexte"/>
@@ -2174,7 +2098,7 @@
             <w:noProof/>
             <w:webHidden/>
           </w:rPr>
-          <w:instrText xml:space="preserve"> PAGEREF _Toc103676894 \h </w:instrText>
+          <w:instrText xml:space="preserve"> PAGEREF _Toc103927408 \h </w:instrText>
         </w:r>
         <w:r>
           <w:rPr>
@@ -2219,7 +2143,7 @@
           <w:lang w:eastAsia="ja-JP"/>
         </w:rPr>
       </w:pPr>
-      <w:hyperlink w:anchor="_Toc103676895" w:history="1">
+      <w:hyperlink w:anchor="_Toc103927409" w:history="1">
         <w:r>
           <w:rPr>
             <w:rStyle w:val="Lienhypertexte"/>
@@ -2262,7 +2186,7 @@
             <w:noProof/>
             <w:webHidden/>
           </w:rPr>
-          <w:instrText xml:space="preserve"> PAGEREF _Toc103676895 \h </w:instrText>
+          <w:instrText xml:space="preserve"> PAGEREF _Toc103927409 \h </w:instrText>
         </w:r>
         <w:r>
           <w:rPr>
@@ -2307,7 +2231,7 @@
           <w:lang w:eastAsia="ja-JP"/>
         </w:rPr>
       </w:pPr>
-      <w:hyperlink w:anchor="_Toc103676896" w:history="1">
+      <w:hyperlink w:anchor="_Toc103927410" w:history="1">
         <w:r>
           <w:rPr>
             <w:rStyle w:val="Lienhypertexte"/>
@@ -2350,7 +2274,7 @@
             <w:noProof/>
             <w:webHidden/>
           </w:rPr>
-          <w:instrText xml:space="preserve"> PAGEREF _Toc103676896 \h </w:instrText>
+          <w:instrText xml:space="preserve"> PAGEREF _Toc103927410 \h </w:instrText>
         </w:r>
         <w:r>
           <w:rPr>
@@ -2370,7 +2294,7 @@
             <w:noProof/>
             <w:webHidden/>
           </w:rPr>
-          <w:t>17</w:t>
+          <w:t>18</w:t>
         </w:r>
         <w:r>
           <w:rPr>
@@ -2395,7 +2319,7 @@
           <w:lang w:eastAsia="ja-JP"/>
         </w:rPr>
       </w:pPr>
-      <w:hyperlink w:anchor="_Toc103676897" w:history="1">
+      <w:hyperlink w:anchor="_Toc103927411" w:history="1">
         <w:r>
           <w:rPr>
             <w:rStyle w:val="Lienhypertexte"/>
@@ -2438,7 +2362,7 @@
             <w:noProof/>
             <w:webHidden/>
           </w:rPr>
-          <w:instrText xml:space="preserve"> PAGEREF _Toc103676897 \h </w:instrText>
+          <w:instrText xml:space="preserve"> PAGEREF _Toc103927411 \h </w:instrText>
         </w:r>
         <w:r>
           <w:rPr>
@@ -2458,7 +2382,7 @@
             <w:noProof/>
             <w:webHidden/>
           </w:rPr>
-          <w:t>18</w:t>
+          <w:t>19</w:t>
         </w:r>
         <w:r>
           <w:rPr>
@@ -2483,7 +2407,7 @@
           <w:lang w:eastAsia="ja-JP"/>
         </w:rPr>
       </w:pPr>
-      <w:hyperlink w:anchor="_Toc103676898" w:history="1">
+      <w:hyperlink w:anchor="_Toc103927412" w:history="1">
         <w:r>
           <w:rPr>
             <w:rStyle w:val="Lienhypertexte"/>
@@ -2526,7 +2450,7 @@
             <w:noProof/>
             <w:webHidden/>
           </w:rPr>
-          <w:instrText xml:space="preserve"> PAGEREF _Toc103676898 \h </w:instrText>
+          <w:instrText xml:space="preserve"> PAGEREF _Toc103927412 \h </w:instrText>
         </w:r>
         <w:r>
           <w:rPr>
@@ -2546,7 +2470,7 @@
             <w:noProof/>
             <w:webHidden/>
           </w:rPr>
-          <w:t>18</w:t>
+          <w:t>19</w:t>
         </w:r>
         <w:r>
           <w:rPr>
@@ -2571,7 +2495,7 @@
           <w:lang w:eastAsia="ja-JP"/>
         </w:rPr>
       </w:pPr>
-      <w:hyperlink w:anchor="_Toc103676899" w:history="1">
+      <w:hyperlink w:anchor="_Toc103927413" w:history="1">
         <w:r>
           <w:rPr>
             <w:rStyle w:val="Lienhypertexte"/>
@@ -2614,7 +2538,7 @@
             <w:noProof/>
             <w:webHidden/>
           </w:rPr>
-          <w:instrText xml:space="preserve"> PAGEREF _Toc103676899 \h </w:instrText>
+          <w:instrText xml:space="preserve"> PAGEREF _Toc103927413 \h </w:instrText>
         </w:r>
         <w:r>
           <w:rPr>
@@ -2634,7 +2558,7 @@
             <w:noProof/>
             <w:webHidden/>
           </w:rPr>
-          <w:t>18</w:t>
+          <w:t>19</w:t>
         </w:r>
         <w:r>
           <w:rPr>
@@ -2659,7 +2583,7 @@
           <w:lang w:eastAsia="ja-JP"/>
         </w:rPr>
       </w:pPr>
-      <w:hyperlink w:anchor="_Toc103676900" w:history="1">
+      <w:hyperlink w:anchor="_Toc103927414" w:history="1">
         <w:r>
           <w:rPr>
             <w:rStyle w:val="Lienhypertexte"/>
@@ -2704,7 +2628,7 @@
             <w:noProof/>
             <w:webHidden/>
           </w:rPr>
-          <w:instrText xml:space="preserve"> PAGEREF _Toc103676900 \h </w:instrText>
+          <w:instrText xml:space="preserve"> PAGEREF _Toc103927414 \h </w:instrText>
         </w:r>
         <w:r>
           <w:rPr>
@@ -2724,7 +2648,7 @@
             <w:noProof/>
             <w:webHidden/>
           </w:rPr>
-          <w:t>18</w:t>
+          <w:t>19</w:t>
         </w:r>
         <w:r>
           <w:rPr>
@@ -2749,7 +2673,7 @@
           <w:lang w:eastAsia="ja-JP"/>
         </w:rPr>
       </w:pPr>
-      <w:hyperlink w:anchor="_Toc103676901" w:history="1">
+      <w:hyperlink w:anchor="_Toc103927415" w:history="1">
         <w:r>
           <w:rPr>
             <w:rStyle w:val="Lienhypertexte"/>
@@ -2792,7 +2716,7 @@
             <w:noProof/>
             <w:webHidden/>
           </w:rPr>
-          <w:instrText xml:space="preserve"> PAGEREF _Toc103676901 \h </w:instrText>
+          <w:instrText xml:space="preserve"> PAGEREF _Toc103927415 \h </w:instrText>
         </w:r>
         <w:r>
           <w:rPr>
@@ -2812,7 +2736,7 @@
             <w:noProof/>
             <w:webHidden/>
           </w:rPr>
-          <w:t>20</w:t>
+          <w:t>21</w:t>
         </w:r>
         <w:r>
           <w:rPr>
@@ -2837,7 +2761,7 @@
           <w:lang w:eastAsia="ja-JP"/>
         </w:rPr>
       </w:pPr>
-      <w:hyperlink w:anchor="_Toc103676902" w:history="1">
+      <w:hyperlink w:anchor="_Toc103927416" w:history="1">
         <w:r>
           <w:rPr>
             <w:rStyle w:val="Lienhypertexte"/>
@@ -2880,7 +2804,7 @@
             <w:noProof/>
             <w:webHidden/>
           </w:rPr>
-          <w:instrText xml:space="preserve"> PAGEREF _Toc103676902 \h </w:instrText>
+          <w:instrText xml:space="preserve"> PAGEREF _Toc103927416 \h </w:instrText>
         </w:r>
         <w:r>
           <w:rPr>
@@ -2900,7 +2824,7 @@
             <w:noProof/>
             <w:webHidden/>
           </w:rPr>
-          <w:t>20</w:t>
+          <w:t>21</w:t>
         </w:r>
         <w:r>
           <w:rPr>
@@ -2925,7 +2849,7 @@
           <w:lang w:eastAsia="ja-JP"/>
         </w:rPr>
       </w:pPr>
-      <w:hyperlink w:anchor="_Toc103676903" w:history="1">
+      <w:hyperlink w:anchor="_Toc103927417" w:history="1">
         <w:r>
           <w:rPr>
             <w:rStyle w:val="Lienhypertexte"/>
@@ -2968,7 +2892,7 @@
             <w:noProof/>
             <w:webHidden/>
           </w:rPr>
-          <w:instrText xml:space="preserve"> PAGEREF _Toc103676903 \h </w:instrText>
+          <w:instrText xml:space="preserve"> PAGEREF _Toc103927417 \h </w:instrText>
         </w:r>
         <w:r>
           <w:rPr>
@@ -2988,7 +2912,7 @@
             <w:noProof/>
             <w:webHidden/>
           </w:rPr>
-          <w:t>20</w:t>
+          <w:t>21</w:t>
         </w:r>
         <w:r>
           <w:rPr>
@@ -3013,7 +2937,7 @@
           <w:lang w:eastAsia="ja-JP"/>
         </w:rPr>
       </w:pPr>
-      <w:hyperlink w:anchor="_Toc103676904" w:history="1">
+      <w:hyperlink w:anchor="_Toc103927418" w:history="1">
         <w:r>
           <w:rPr>
             <w:rStyle w:val="Lienhypertexte"/>
@@ -3056,7 +2980,7 @@
             <w:noProof/>
             <w:webHidden/>
           </w:rPr>
-          <w:instrText xml:space="preserve"> PAGEREF _Toc103676904 \h </w:instrText>
+          <w:instrText xml:space="preserve"> PAGEREF _Toc103927418 \h </w:instrText>
         </w:r>
         <w:r>
           <w:rPr>
@@ -3076,7 +3000,7 @@
             <w:noProof/>
             <w:webHidden/>
           </w:rPr>
-          <w:t>21</w:t>
+          <w:t>22</w:t>
         </w:r>
         <w:r>
           <w:rPr>
@@ -3101,7 +3025,7 @@
           <w:lang w:eastAsia="ja-JP"/>
         </w:rPr>
       </w:pPr>
-      <w:hyperlink w:anchor="_Toc103676905" w:history="1">
+      <w:hyperlink w:anchor="_Toc103927419" w:history="1">
         <w:r>
           <w:rPr>
             <w:rStyle w:val="Lienhypertexte"/>
@@ -3144,7 +3068,7 @@
             <w:noProof/>
             <w:webHidden/>
           </w:rPr>
-          <w:instrText xml:space="preserve"> PAGEREF _Toc103676905 \h </w:instrText>
+          <w:instrText xml:space="preserve"> PAGEREF _Toc103927419 \h </w:instrText>
         </w:r>
         <w:r>
           <w:rPr>
@@ -3164,7 +3088,7 @@
             <w:noProof/>
             <w:webHidden/>
           </w:rPr>
-          <w:t>21</w:t>
+          <w:t>22</w:t>
         </w:r>
         <w:r>
           <w:rPr>
@@ -3184,7 +3108,7 @@
           <w:lang w:eastAsia="ja-JP"/>
         </w:rPr>
       </w:pPr>
-      <w:hyperlink w:anchor="_Toc103676906" w:history="1">
+      <w:hyperlink w:anchor="_Toc103927420" w:history="1">
         <w:r>
           <w:rPr>
             <w:rStyle w:val="Lienhypertexte"/>
@@ -3221,7 +3145,7 @@
           <w:rPr>
             <w:webHidden/>
           </w:rPr>
-          <w:instrText xml:space="preserve"> PAGEREF _Toc103676906 \h </w:instrText>
+          <w:instrText xml:space="preserve"> PAGEREF _Toc103927420 \h </w:instrText>
         </w:r>
         <w:r>
           <w:rPr>
@@ -3238,7 +3162,7 @@
           <w:rPr>
             <w:webHidden/>
           </w:rPr>
-          <w:t>22</w:t>
+          <w:t>23</w:t>
         </w:r>
         <w:r>
           <w:rPr>
@@ -3257,7 +3181,7 @@
           <w:lang w:eastAsia="ja-JP"/>
         </w:rPr>
       </w:pPr>
-      <w:hyperlink w:anchor="_Toc103676907" w:history="1">
+      <w:hyperlink w:anchor="_Toc103927421" w:history="1">
         <w:r>
           <w:rPr>
             <w:rStyle w:val="Lienhypertexte"/>
@@ -3294,7 +3218,7 @@
           <w:rPr>
             <w:webHidden/>
           </w:rPr>
-          <w:instrText xml:space="preserve"> PAGEREF _Toc103676907 \h </w:instrText>
+          <w:instrText xml:space="preserve"> PAGEREF _Toc103927421 \h </w:instrText>
         </w:r>
         <w:r>
           <w:rPr>
@@ -3311,7 +3235,7 @@
           <w:rPr>
             <w:webHidden/>
           </w:rPr>
-          <w:t>23</w:t>
+          <w:t>24</w:t>
         </w:r>
         <w:r>
           <w:rPr>
@@ -3335,7 +3259,7 @@
           <w:lang w:eastAsia="ja-JP"/>
         </w:rPr>
       </w:pPr>
-      <w:hyperlink w:anchor="_Toc103676908" w:history="1">
+      <w:hyperlink w:anchor="_Toc103927422" w:history="1">
         <w:r>
           <w:rPr>
             <w:rStyle w:val="Lienhypertexte"/>
@@ -3378,7 +3302,7 @@
             <w:noProof/>
             <w:webHidden/>
           </w:rPr>
-          <w:instrText xml:space="preserve"> PAGEREF _Toc103676908 \h </w:instrText>
+          <w:instrText xml:space="preserve"> PAGEREF _Toc103927422 \h </w:instrText>
         </w:r>
         <w:r>
           <w:rPr>
@@ -3398,7 +3322,7 @@
             <w:noProof/>
             <w:webHidden/>
           </w:rPr>
-          <w:t>23</w:t>
+          <w:t>24</w:t>
         </w:r>
         <w:r>
           <w:rPr>
@@ -3423,7 +3347,7 @@
           <w:lang w:eastAsia="ja-JP"/>
         </w:rPr>
       </w:pPr>
-      <w:hyperlink w:anchor="_Toc103676909" w:history="1">
+      <w:hyperlink w:anchor="_Toc103927423" w:history="1">
         <w:r>
           <w:rPr>
             <w:rStyle w:val="Lienhypertexte"/>
@@ -3466,7 +3390,7 @@
             <w:noProof/>
             <w:webHidden/>
           </w:rPr>
-          <w:instrText xml:space="preserve"> PAGEREF _Toc103676909 \h </w:instrText>
+          <w:instrText xml:space="preserve"> PAGEREF _Toc103927423 \h </w:instrText>
         </w:r>
         <w:r>
           <w:rPr>
@@ -3486,7 +3410,7 @@
             <w:noProof/>
             <w:webHidden/>
           </w:rPr>
-          <w:t>23</w:t>
+          <w:t>24</w:t>
         </w:r>
         <w:r>
           <w:rPr>
@@ -3511,7 +3435,7 @@
           <w:lang w:eastAsia="ja-JP"/>
         </w:rPr>
       </w:pPr>
-      <w:hyperlink w:anchor="_Toc103676910" w:history="1">
+      <w:hyperlink w:anchor="_Toc103927424" w:history="1">
         <w:r>
           <w:rPr>
             <w:rStyle w:val="Lienhypertexte"/>
@@ -3554,7 +3478,7 @@
             <w:noProof/>
             <w:webHidden/>
           </w:rPr>
-          <w:instrText xml:space="preserve"> PAGEREF _Toc103676910 \h </w:instrText>
+          <w:instrText xml:space="preserve"> PAGEREF _Toc103927424 \h </w:instrText>
         </w:r>
         <w:r>
           <w:rPr>
@@ -3574,7 +3498,7 @@
             <w:noProof/>
             <w:webHidden/>
           </w:rPr>
-          <w:t>23</w:t>
+          <w:t>24</w:t>
         </w:r>
         <w:r>
           <w:rPr>
@@ -3598,7 +3522,7 @@
           <w:lang w:eastAsia="ja-JP"/>
         </w:rPr>
       </w:pPr>
-      <w:hyperlink w:anchor="_Toc103676911" w:history="1">
+      <w:hyperlink w:anchor="_Toc103927425" w:history="1">
         <w:r>
           <w:rPr>
             <w:rStyle w:val="Lienhypertexte"/>
@@ -3626,7 +3550,7 @@
             <w:noProof/>
             <w:webHidden/>
           </w:rPr>
-          <w:instrText xml:space="preserve"> PAGEREF _Toc103676911 \h </w:instrText>
+          <w:instrText xml:space="preserve"> PAGEREF _Toc103927425 \h </w:instrText>
         </w:r>
         <w:r>
           <w:rPr>
@@ -3646,7 +3570,7 @@
             <w:noProof/>
             <w:webHidden/>
           </w:rPr>
-          <w:t>23</w:t>
+          <w:t>24</w:t>
         </w:r>
         <w:r>
           <w:rPr>
@@ -3671,7 +3595,7 @@
           <w:lang w:eastAsia="ja-JP"/>
         </w:rPr>
       </w:pPr>
-      <w:hyperlink w:anchor="_Toc103676912" w:history="1">
+      <w:hyperlink w:anchor="_Toc103927426" w:history="1">
         <w:r>
           <w:rPr>
             <w:rStyle w:val="Lienhypertexte"/>
@@ -3714,7 +3638,7 @@
             <w:noProof/>
             <w:webHidden/>
           </w:rPr>
-          <w:instrText xml:space="preserve"> PAGEREF _Toc103676912 \h </w:instrText>
+          <w:instrText xml:space="preserve"> PAGEREF _Toc103927426 \h </w:instrText>
         </w:r>
         <w:r>
           <w:rPr>
@@ -3734,7 +3658,7 @@
             <w:noProof/>
             <w:webHidden/>
           </w:rPr>
-          <w:t>23</w:t>
+          <w:t>24</w:t>
         </w:r>
         <w:r>
           <w:rPr>
@@ -3759,7 +3683,7 @@
           <w:lang w:eastAsia="ja-JP"/>
         </w:rPr>
       </w:pPr>
-      <w:hyperlink w:anchor="_Toc103676913" w:history="1">
+      <w:hyperlink w:anchor="_Toc103927427" w:history="1">
         <w:r>
           <w:rPr>
             <w:rStyle w:val="Lienhypertexte"/>
@@ -3802,7 +3726,7 @@
             <w:noProof/>
             <w:webHidden/>
           </w:rPr>
-          <w:instrText xml:space="preserve"> PAGEREF _Toc103676913 \h </w:instrText>
+          <w:instrText xml:space="preserve"> PAGEREF _Toc103927427 \h </w:instrText>
         </w:r>
         <w:r>
           <w:rPr>
@@ -3822,7 +3746,7 @@
             <w:noProof/>
             <w:webHidden/>
           </w:rPr>
-          <w:t>23</w:t>
+          <w:t>24</w:t>
         </w:r>
         <w:r>
           <w:rPr>
@@ -3847,7 +3771,7 @@
           <w:lang w:eastAsia="ja-JP"/>
         </w:rPr>
       </w:pPr>
-      <w:hyperlink w:anchor="_Toc103676914" w:history="1">
+      <w:hyperlink w:anchor="_Toc103927428" w:history="1">
         <w:r>
           <w:rPr>
             <w:rStyle w:val="Lienhypertexte"/>
@@ -3890,7 +3814,7 @@
             <w:noProof/>
             <w:webHidden/>
           </w:rPr>
-          <w:instrText xml:space="preserve"> PAGEREF _Toc103676914 \h </w:instrText>
+          <w:instrText xml:space="preserve"> PAGEREF _Toc103927428 \h </w:instrText>
         </w:r>
         <w:r>
           <w:rPr>
@@ -3910,7 +3834,7 @@
             <w:noProof/>
             <w:webHidden/>
           </w:rPr>
-          <w:t>26</w:t>
+          <w:t>27</w:t>
         </w:r>
         <w:r>
           <w:rPr>
@@ -3923,22 +3847,29 @@
     </w:p>
     <w:p>
       <w:pPr>
-        <w:pStyle w:val="TM1"/>
-        <w:rPr>
+        <w:pStyle w:val="TM3"/>
+        <w:tabs>
+          <w:tab w:val="left" w:pos="1200"/>
+          <w:tab w:val="right" w:leader="dot" w:pos="9060"/>
+        </w:tabs>
+        <w:rPr>
+          <w:noProof/>
           <w:sz w:val="22"/>
           <w:szCs w:val="22"/>
           <w:lang w:eastAsia="ja-JP"/>
         </w:rPr>
       </w:pPr>
-      <w:hyperlink w:anchor="_Toc103676915" w:history="1">
+      <w:hyperlink w:anchor="_Toc103927429" w:history="1">
         <w:r>
           <w:rPr>
             <w:rStyle w:val="Lienhypertexte"/>
-          </w:rPr>
-          <w:t>7</w:t>
-        </w:r>
-        <w:r>
-          <w:rPr>
+            <w:noProof/>
+          </w:rPr>
+          <w:t>6.7.1</w:t>
+        </w:r>
+        <w:r>
+          <w:rPr>
+            <w:noProof/>
             <w:sz w:val="22"/>
             <w:szCs w:val="22"/>
             <w:lang w:eastAsia="ja-JP"/>
@@ -3948,6 +3879,87 @@
         <w:r>
           <w:rPr>
             <w:rStyle w:val="Lienhypertexte"/>
+            <w:noProof/>
+          </w:rPr>
+          <w:t>Version de la documentation</w:t>
+        </w:r>
+        <w:r>
+          <w:rPr>
+            <w:noProof/>
+            <w:webHidden/>
+          </w:rPr>
+          <w:tab/>
+        </w:r>
+        <w:r>
+          <w:rPr>
+            <w:noProof/>
+            <w:webHidden/>
+          </w:rPr>
+          <w:fldChar w:fldCharType="begin"/>
+        </w:r>
+        <w:r>
+          <w:rPr>
+            <w:noProof/>
+            <w:webHidden/>
+          </w:rPr>
+          <w:instrText xml:space="preserve"> PAGEREF _Toc103927429 \h </w:instrText>
+        </w:r>
+        <w:r>
+          <w:rPr>
+            <w:noProof/>
+            <w:webHidden/>
+          </w:rPr>
+        </w:r>
+        <w:r>
+          <w:rPr>
+            <w:noProof/>
+            <w:webHidden/>
+          </w:rPr>
+          <w:fldChar w:fldCharType="separate"/>
+        </w:r>
+        <w:r>
+          <w:rPr>
+            <w:noProof/>
+            <w:webHidden/>
+          </w:rPr>
+          <w:t>27</w:t>
+        </w:r>
+        <w:r>
+          <w:rPr>
+            <w:noProof/>
+            <w:webHidden/>
+          </w:rPr>
+          <w:fldChar w:fldCharType="end"/>
+        </w:r>
+      </w:hyperlink>
+    </w:p>
+    <w:p>
+      <w:pPr>
+        <w:pStyle w:val="TM1"/>
+        <w:rPr>
+          <w:sz w:val="22"/>
+          <w:szCs w:val="22"/>
+          <w:lang w:eastAsia="ja-JP"/>
+        </w:rPr>
+      </w:pPr>
+      <w:hyperlink w:anchor="_Toc103927430" w:history="1">
+        <w:r>
+          <w:rPr>
+            <w:rStyle w:val="Lienhypertexte"/>
+          </w:rPr>
+          <w:t>7</w:t>
+        </w:r>
+        <w:r>
+          <w:rPr>
+            <w:sz w:val="22"/>
+            <w:szCs w:val="22"/>
+            <w:lang w:eastAsia="ja-JP"/>
+          </w:rPr>
+          <w:tab/>
+        </w:r>
+        <w:r>
+          <w:rPr>
+            <w:rStyle w:val="Lienhypertexte"/>
           </w:rPr>
           <w:t>Glossaire</w:t>
         </w:r>
@@ -3967,7 +3979,7 @@
           <w:rPr>
             <w:webHidden/>
           </w:rPr>
-          <w:instrText xml:space="preserve"> PAGEREF _Toc103676915 \h </w:instrText>
+          <w:instrText xml:space="preserve"> PAGEREF _Toc103927430 \h </w:instrText>
         </w:r>
         <w:r>
           <w:rPr>
@@ -3984,7 +3996,7 @@
           <w:rPr>
             <w:webHidden/>
           </w:rPr>
-          <w:t>27</w:t>
+          <w:t>28</w:t>
         </w:r>
         <w:r>
           <w:rPr>
@@ -3998,12 +4010,20 @@
       <w:pPr>
         <w:spacing w:line="240" w:lineRule="auto"/>
         <w:sectPr>
-          <w:headerReference w:type="default" r:id="rId8"/>
-          <w:footerReference w:type="default" r:id="rId9"/>
+          <w:headerReference w:type="default" r:id="rId9"/>
+          <w:footerReference w:type="default" r:id="rId10"/>
+          <w:footerReference w:type="first" r:id="rId11"/>
           <w:pgSz w:w="11906" w:h="16838" w:code="9"/>
           <w:pgMar w:top="1418" w:right="1418" w:bottom="1418" w:left="1418" w:header="720" w:footer="720" w:gutter="0"/>
+          <w:pgBorders w:display="firstPage" w:offsetFrom="page">
+            <w:top w:val="single" w:sz="6" w:space="24" w:color="3E762A" w:themeColor="accent1" w:themeShade="BF"/>
+            <w:left w:val="single" w:sz="6" w:space="24" w:color="3E762A" w:themeColor="accent1" w:themeShade="BF"/>
+            <w:bottom w:val="single" w:sz="6" w:space="24" w:color="3E762A" w:themeColor="accent1" w:themeShade="BF"/>
+            <w:right w:val="single" w:sz="6" w:space="24" w:color="3E762A" w:themeColor="accent1" w:themeShade="BF"/>
+          </w:pgBorders>
           <w:cols w:space="720"/>
           <w:titlePg/>
+          <w:docGrid w:linePitch="272"/>
         </w:sectPr>
       </w:pPr>
       <w:r>
@@ -4042,7 +4062,7 @@
       <w:pPr>
         <w:pStyle w:val="Titre1"/>
       </w:pPr>
-      <w:bookmarkStart w:id="1" w:name="_Toc103676872"/>
+      <w:bookmarkStart w:id="1" w:name="_Toc103927386"/>
       <w:r>
         <w:lastRenderedPageBreak/>
         <w:t>Analyse prél</w:t>
@@ -4059,7 +4079,7 @@
       <w:pPr>
         <w:pStyle w:val="Titre2"/>
       </w:pPr>
-      <w:bookmarkStart w:id="2" w:name="_Toc103676873"/>
+      <w:bookmarkStart w:id="2" w:name="_Toc103927387"/>
       <w:r>
         <w:t>Introduction</w:t>
       </w:r>
@@ -4070,23 +4090,7 @@
     </w:p>
     <w:p>
       <w:r>
-        <w:t xml:space="preserve">Eurêka est une </w:t>
-      </w:r>
-      <w:proofErr w:type="spellStart"/>
-      <w:r>
-        <w:t>serious</w:t>
-      </w:r>
-      <w:proofErr w:type="spellEnd"/>
-      <w:r>
-        <w:t xml:space="preserve"> </w:t>
-      </w:r>
-      <w:proofErr w:type="spellStart"/>
-      <w:r>
-        <w:t>game</w:t>
-      </w:r>
-      <w:proofErr w:type="spellEnd"/>
-      <w:r>
-        <w:t xml:space="preserve"> de résolution de puzzle, créer avec le langage C#</w:t>
+        <w:t>Eurêka est une serious game de résolution de puzzle, créer avec le langage C#</w:t>
       </w:r>
       <w:r>
         <w:fldChar w:fldCharType="begin"/>
@@ -4104,15 +4108,7 @@
         <w:fldChar w:fldCharType="end"/>
       </w:r>
       <w:r>
-        <w:t xml:space="preserve"> et le moteur graphique </w:t>
-      </w:r>
-      <w:proofErr w:type="spellStart"/>
-      <w:r>
-        <w:t>unity</w:t>
-      </w:r>
-      <w:proofErr w:type="spellEnd"/>
-      <w:r>
-        <w:t>, il a pour but de proposer au joueur la possibilité de résoudre des puzzles sous la forme d’un schéma avec des portes logiques généré aléatoirement, le joueur devra deviner le résultat de tous le résultat afin de réussir le puzzle, plusieurs niveaux de difficulté s’offre à lui, il peut aussi créer son propre puzzle.</w:t>
+        <w:t xml:space="preserve"> et le moteur graphique unity, il a pour but de proposer au joueur la possibilité de résoudre des puzzles sous la forme d’un schéma avec des portes logiques généré aléatoirement, le joueur devra deviner le résultat de tous le résultat afin de réussir le puzzle, plusieurs niveaux de difficulté s’offre à lui, il peut aussi créer son propre puzzle.</w:t>
       </w:r>
       <w:r>
         <w:br/>
@@ -4123,7 +4119,7 @@
       <w:pPr>
         <w:pStyle w:val="Titre2"/>
       </w:pPr>
-      <w:bookmarkStart w:id="3" w:name="_Toc103676874"/>
+      <w:bookmarkStart w:id="3" w:name="_Toc103927388"/>
       <w:r>
         <w:t>Matériel à disposition</w:t>
       </w:r>
@@ -4317,7 +4313,7 @@
       <w:pPr>
         <w:pStyle w:val="Titre2"/>
       </w:pPr>
-      <w:bookmarkStart w:id="4" w:name="_Toc103676875"/>
+      <w:bookmarkStart w:id="4" w:name="_Toc103927389"/>
       <w:r>
         <w:t>Prérequis</w:t>
       </w:r>
@@ -4377,19 +4373,14 @@
         <w:ind w:left="0"/>
       </w:pPr>
       <w:r>
-        <w:t xml:space="preserve">Maitrise de </w:t>
-      </w:r>
-      <w:proofErr w:type="spellStart"/>
-      <w:r>
-        <w:t>Unity</w:t>
-      </w:r>
-      <w:proofErr w:type="spellEnd"/>
+        <w:t>Maitrise de Unity</w:t>
+      </w:r>
     </w:p>
     <w:p>
       <w:pPr>
         <w:pStyle w:val="Titre2"/>
       </w:pPr>
-      <w:bookmarkStart w:id="5" w:name="_Toc103676876"/>
+      <w:bookmarkStart w:id="5" w:name="_Toc103927390"/>
       <w:r>
         <w:t>Objectifs</w:t>
       </w:r>
@@ -4517,6 +4508,38 @@
       </w:pPr>
       <w:r>
         <w:t>Puzzle manuel</w:t>
+      </w:r>
+    </w:p>
+    <w:p>
+      <w:pPr>
+        <w:ind w:left="360"/>
+        <w:sectPr>
+          <w:headerReference w:type="first" r:id="rId12"/>
+          <w:type w:val="continuous"/>
+          <w:pgSz w:w="11906" w:h="16838" w:code="9"/>
+          <w:pgMar w:top="1418" w:right="1418" w:bottom="1418" w:left="1418" w:header="720" w:footer="720" w:gutter="0"/>
+          <w:cols w:space="720"/>
+          <w:titlePg/>
+          <w:docGrid w:linePitch="272"/>
+        </w:sectPr>
+      </w:pPr>
+      <w:r>
+        <w:t xml:space="preserve">Création manuel des puzzles, avec la possibilité de </w:t>
+      </w:r>
+      <w:r>
+        <w:t xml:space="preserve">choisir les </w:t>
+      </w:r>
+      <w:r>
+        <w:t>logiques</w:t>
+      </w:r>
+      <w:r>
+        <w:t xml:space="preserve"> portes</w:t>
+      </w:r>
+      <w:r>
+        <w:t xml:space="preserve"> dans le jeu</w:t>
+      </w:r>
+      <w:r>
+        <w:t xml:space="preserve">, comme pour le puzzle aléatoire, les portes sont déjà prédéfinie par la difficulté, ils ne peuvent être déplacée, par contre le </w:t>
       </w:r>
     </w:p>
     <w:p>
@@ -4531,27 +4554,108 @@
         </w:sectPr>
       </w:pPr>
       <w:r>
-        <w:t xml:space="preserve">Création manuel des puzzles, avec la possibilité de </w:t>
-      </w:r>
-      <w:r>
-        <w:t xml:space="preserve">choisir les </w:t>
-      </w:r>
-      <w:r>
-        <w:t>logiques</w:t>
-      </w:r>
-      <w:r>
-        <w:t xml:space="preserve"> portes</w:t>
-      </w:r>
-      <w:r>
-        <w:t xml:space="preserve"> dans le jeu</w:t>
-      </w:r>
-      <w:r>
-        <w:t xml:space="preserve">, comme pour le puzzle aléatoire, les portes sont déjà prédéfinie par la difficulté, ils ne peuvent être déplacée, par contre le </w:t>
+        <w:t xml:space="preserve">joueur peut choisir quelle </w:t>
       </w:r>
     </w:p>
     <w:p>
       <w:pPr>
         <w:ind w:left="360"/>
+      </w:pPr>
+      <w:r>
+        <w:t>type de porte (AND</w:t>
+      </w:r>
+      <w:r>
+        <w:fldChar w:fldCharType="begin"/>
+      </w:r>
+      <w:r>
+        <w:instrText xml:space="preserve"> XE "</w:instrText>
+      </w:r>
+      <w:r>
+        <w:instrText>AND:porte logique ET</w:instrText>
+      </w:r>
+      <w:r>
+        <w:instrText xml:space="preserve">" </w:instrText>
+      </w:r>
+      <w:r>
+        <w:fldChar w:fldCharType="end"/>
+      </w:r>
+      <w:r>
+        <w:t>, XOR</w:t>
+      </w:r>
+      <w:r>
+        <w:fldChar w:fldCharType="begin"/>
+      </w:r>
+      <w:r>
+        <w:instrText xml:space="preserve"> XE "</w:instrText>
+      </w:r>
+      <w:r>
+        <w:instrText>XOR:Porte logique OU exclusif</w:instrText>
+      </w:r>
+      <w:r>
+        <w:instrText xml:space="preserve">" </w:instrText>
+      </w:r>
+      <w:r>
+        <w:fldChar w:fldCharType="end"/>
+      </w:r>
+      <w:r>
+        <w:t>, etc…)</w:t>
+      </w:r>
+      <w:r>
+        <w:t>, et par la suite, de complété le puzzle par la suite, comme un puzzle aléatoire</w:t>
+      </w:r>
+    </w:p>
+    <w:p>
+      <w:pPr>
+        <w:pStyle w:val="Paragraphedeliste"/>
+        <w:numPr>
+          <w:ilvl w:val="0"/>
+          <w:numId w:val="14"/>
+        </w:numPr>
+        <w:ind w:left="0"/>
+      </w:pPr>
+      <w:r>
+        <w:t>Capture de puzzle</w:t>
+      </w:r>
+    </w:p>
+    <w:p>
+      <w:pPr>
+        <w:ind w:left="360"/>
+      </w:pPr>
+      <w:r>
+        <w:t>Permet de prendre en photo le puzzle courant, qui est sauvegarder dans sur le disque</w:t>
+      </w:r>
+    </w:p>
+    <w:p>
+      <w:pPr>
+        <w:pStyle w:val="Paragraphedeliste"/>
+        <w:numPr>
+          <w:ilvl w:val="0"/>
+          <w:numId w:val="14"/>
+        </w:numPr>
+        <w:ind w:left="0"/>
+      </w:pPr>
+      <w:r>
+        <w:t>Théorie des portes logiques</w:t>
+      </w:r>
+    </w:p>
+    <w:p>
+      <w:pPr>
+        <w:ind w:left="360"/>
+      </w:pPr>
+      <w:r>
+        <w:t>Affiche sur l’écran comment les portes logique courante sur le puzzle courant du comment fonctionne</w:t>
+      </w:r>
+      <w:r>
+        <w:t xml:space="preserve">, leur entrée, sortie, avec une table de </w:t>
+      </w:r>
+      <w:r>
+        <w:t>vérité</w:t>
+      </w:r>
+    </w:p>
+    <w:p/>
+    <w:p/>
+    <w:p>
+      <w:pPr>
         <w:sectPr>
           <w:type w:val="continuous"/>
           <w:pgSz w:w="11906" w:h="16838" w:code="9"/>
@@ -4561,117 +4665,6 @@
         </w:sectPr>
       </w:pPr>
       <w:r>
-        <w:t xml:space="preserve">joueur peut choisir quelle </w:t>
-      </w:r>
-    </w:p>
-    <w:p>
-      <w:pPr>
-        <w:ind w:left="360"/>
-      </w:pPr>
-      <w:r>
-        <w:t>type de porte (AND</w:t>
-      </w:r>
-      <w:r>
-        <w:fldChar w:fldCharType="begin"/>
-      </w:r>
-      <w:r>
-        <w:instrText xml:space="preserve"> XE "</w:instrText>
-      </w:r>
-      <w:r>
-        <w:instrText>AND:porte logique ET</w:instrText>
-      </w:r>
-      <w:r>
-        <w:instrText xml:space="preserve">" </w:instrText>
-      </w:r>
-      <w:r>
-        <w:fldChar w:fldCharType="end"/>
-      </w:r>
-      <w:r>
-        <w:t>, XOR</w:t>
-      </w:r>
-      <w:r>
-        <w:fldChar w:fldCharType="begin"/>
-      </w:r>
-      <w:r>
-        <w:instrText xml:space="preserve"> XE "</w:instrText>
-      </w:r>
-      <w:r>
-        <w:instrText>XOR:Porte logique OU exclusif</w:instrText>
-      </w:r>
-      <w:r>
-        <w:instrText xml:space="preserve">" </w:instrText>
-      </w:r>
-      <w:r>
-        <w:fldChar w:fldCharType="end"/>
-      </w:r>
-      <w:r>
-        <w:t>, etc…)</w:t>
-      </w:r>
-      <w:r>
-        <w:t>, et par la suite, de complété le puzzle par la suite, comme un puzzle aléatoire</w:t>
-      </w:r>
-    </w:p>
-    <w:p>
-      <w:pPr>
-        <w:pStyle w:val="Paragraphedeliste"/>
-        <w:numPr>
-          <w:ilvl w:val="0"/>
-          <w:numId w:val="14"/>
-        </w:numPr>
-        <w:ind w:left="0"/>
-      </w:pPr>
-      <w:r>
-        <w:t>Capture de puzzle</w:t>
-      </w:r>
-    </w:p>
-    <w:p>
-      <w:pPr>
-        <w:ind w:left="360"/>
-      </w:pPr>
-      <w:r>
-        <w:t>Permet de prendre en photo le puzzle courant, qui est sauvegarder dans sur le disque</w:t>
-      </w:r>
-    </w:p>
-    <w:p>
-      <w:pPr>
-        <w:pStyle w:val="Paragraphedeliste"/>
-        <w:numPr>
-          <w:ilvl w:val="0"/>
-          <w:numId w:val="14"/>
-        </w:numPr>
-        <w:ind w:left="0"/>
-      </w:pPr>
-      <w:r>
-        <w:t>Théorie des portes logiques</w:t>
-      </w:r>
-    </w:p>
-    <w:p>
-      <w:pPr>
-        <w:ind w:left="360"/>
-      </w:pPr>
-      <w:r>
-        <w:t>Affiche sur l’écran comment les portes logique courante sur le puzzle courant du comment fonctionne</w:t>
-      </w:r>
-      <w:r>
-        <w:t xml:space="preserve">, leur entrée, sortie, avec une table de </w:t>
-      </w:r>
-      <w:r>
-        <w:t>vérité</w:t>
-      </w:r>
-    </w:p>
-    <w:p/>
-    <w:p/>
-    <w:p>
-      <w:pPr>
-        <w:sectPr>
-          <w:type w:val="continuous"/>
-          <w:pgSz w:w="11906" w:h="16838" w:code="9"/>
-          <w:pgMar w:top="1418" w:right="1418" w:bottom="1418" w:left="1418" w:header="720" w:footer="720" w:gutter="0"/>
-          <w:cols w:space="720"/>
-          <w:titlePg/>
-        </w:sectPr>
-      </w:pPr>
-      <w:r>
         <w:br w:type="page"/>
       </w:r>
     </w:p>
@@ -4679,32 +4672,25 @@
       <w:pPr>
         <w:pStyle w:val="Titre2"/>
       </w:pPr>
-      <w:bookmarkStart w:id="6" w:name="_Toc103676877"/>
-      <w:r>
+      <w:bookmarkStart w:id="6" w:name="_Toc103927391"/>
+      <w:r>
+        <w:rPr>
+          <w:noProof/>
+          <w:lang w:eastAsia="ja-JP"/>
+        </w:rPr>
         <w:lastRenderedPageBreak/>
-        <w:t>Planification</w:t>
-      </w:r>
-      <w:r>
-        <w:t xml:space="preserve"> initiale</w:t>
-      </w:r>
-      <w:bookmarkEnd w:id="6"/>
-    </w:p>
-    <w:p/>
-    <w:p>
-      <w:pPr>
-        <w:rPr>
-          <w:szCs w:val="14"/>
-        </w:rPr>
-      </w:pPr>
-      <w:r>
-        <w:rPr>
-          <w:noProof/>
-          <w:lang w:eastAsia="ja-JP"/>
-        </w:rPr>
         <w:drawing>
-          <wp:inline distT="0" distB="0" distL="0" distR="0">
+          <wp:anchor distT="0" distB="0" distL="114300" distR="114300" simplePos="0" relativeHeight="251673600" behindDoc="0" locked="0" layoutInCell="1" allowOverlap="1">
+            <wp:simplePos x="0" y="0"/>
+            <wp:positionH relativeFrom="margin">
+              <wp:align>right</wp:align>
+            </wp:positionH>
+            <wp:positionV relativeFrom="paragraph">
+              <wp:posOffset>303775</wp:posOffset>
+            </wp:positionV>
             <wp:extent cx="5759450" cy="2950538"/>
             <wp:effectExtent l="0" t="0" r="0" b="2540"/>
+            <wp:wrapSquare wrapText="bothSides"/>
             <wp:docPr id="1" name="Image 1"/>
             <wp:cNvGraphicFramePr>
               <a:graphicFrameLocks xmlns:a="http://schemas.openxmlformats.org/drawingml/2006/main" noChangeAspect="1"/>
@@ -4719,7 +4705,7 @@
                     </pic:cNvPicPr>
                   </pic:nvPicPr>
                   <pic:blipFill>
-                    <a:blip r:embed="rId10" cstate="print">
+                    <a:blip r:embed="rId13" cstate="print">
                       <a:extLst>
                         <a:ext uri="{28A0092B-C50C-407E-A947-70E740481C1C}">
                           <a14:useLocalDpi xmlns:a14="http://schemas.microsoft.com/office/drawing/2010/main" val="0"/>
@@ -4747,19 +4733,93 @@
                 </pic:pic>
               </a:graphicData>
             </a:graphic>
-          </wp:inline>
+          </wp:anchor>
         </w:drawing>
       </w:r>
+      <w:r>
+        <w:t>Planification</w:t>
+      </w:r>
+      <w:r>
+        <w:t xml:space="preserve"> initiale</w:t>
+      </w:r>
+      <w:bookmarkEnd w:id="6"/>
+    </w:p>
+    <w:p>
+      <w:pPr>
+        <w:rPr>
+          <w:szCs w:val="14"/>
+        </w:rPr>
+      </w:pPr>
+      <w:r>
+        <w:rPr>
+          <w:szCs w:val="14"/>
+        </w:rPr>
+        <w:t>La première partie étant la planification et l’</w:t>
+      </w:r>
+      <w:r>
+        <w:rPr>
+          <w:szCs w:val="14"/>
+        </w:rPr>
+        <w:t>analyse du projet, qui englobe</w:t>
+      </w:r>
+      <w:r>
+        <w:rPr>
+          <w:szCs w:val="14"/>
+        </w:rPr>
+        <w:t>, toute la partie de création de diagramme, uses cases et scénarios, et maquette</w:t>
+      </w:r>
+      <w:r>
+        <w:rPr>
+          <w:szCs w:val="14"/>
+        </w:rPr>
+        <w:t>s, elle s’étends sur une période d’une semaine et demi</w:t>
+      </w:r>
+      <w:bookmarkStart w:id="7" w:name="_GoBack"/>
+      <w:bookmarkEnd w:id="7"/>
+    </w:p>
+    <w:p>
+      <w:pPr>
+        <w:rPr>
+          <w:szCs w:val="14"/>
+        </w:rPr>
+      </w:pPr>
+    </w:p>
+    <w:p>
+      <w:pPr>
+        <w:rPr>
+          <w:szCs w:val="14"/>
+        </w:rPr>
+      </w:pPr>
+    </w:p>
+    <w:p>
+      <w:pPr>
+        <w:rPr>
+          <w:szCs w:val="14"/>
+        </w:rPr>
+      </w:pPr>
+    </w:p>
+    <w:p>
+      <w:pPr>
+        <w:rPr>
+          <w:szCs w:val="14"/>
+        </w:rPr>
+      </w:pPr>
+      <w:r>
+        <w:rPr>
+          <w:szCs w:val="14"/>
+        </w:rPr>
+        <w:br w:type="textWrapping" w:clear="all"/>
+      </w:r>
     </w:p>
     <w:p>
       <w:pPr>
         <w:pStyle w:val="Titre2"/>
       </w:pPr>
-      <w:bookmarkStart w:id="7" w:name="_Toc103676878"/>
+      <w:bookmarkStart w:id="8" w:name="_Toc103927392"/>
       <w:r>
         <w:t>Planification détaillée</w:t>
       </w:r>
-      <w:bookmarkEnd w:id="7"/>
+      <w:bookmarkEnd w:id="8"/>
     </w:p>
     <w:p>
       <w:r>
@@ -4785,7 +4845,7 @@
                     </pic:cNvPicPr>
                   </pic:nvPicPr>
                   <pic:blipFill>
-                    <a:blip r:embed="rId11">
+                    <a:blip r:embed="rId14">
                       <a:extLst>
                         <a:ext uri="{28A0092B-C50C-407E-A947-70E740481C1C}">
                           <a14:useLocalDpi xmlns:a14="http://schemas.microsoft.com/office/drawing/2010/main" val="0"/>
@@ -4823,6 +4883,7 @@
           <w:noProof/>
           <w:lang w:eastAsia="ja-JP"/>
         </w:rPr>
+        <w:lastRenderedPageBreak/>
         <w:drawing>
           <wp:inline distT="0" distB="0" distL="0" distR="0">
             <wp:extent cx="5759450" cy="2415056"/>
@@ -4841,7 +4902,7 @@
                     </pic:cNvPicPr>
                   </pic:nvPicPr>
                   <pic:blipFill>
-                    <a:blip r:embed="rId12">
+                    <a:blip r:embed="rId15">
                       <a:extLst>
                         <a:ext uri="{28A0092B-C50C-407E-A947-70E740481C1C}">
                           <a14:useLocalDpi xmlns:a14="http://schemas.microsoft.com/office/drawing/2010/main" val="0"/>
@@ -4879,7 +4940,6 @@
           <w:noProof/>
           <w:lang w:eastAsia="ja-JP"/>
         </w:rPr>
-        <w:lastRenderedPageBreak/>
         <w:drawing>
           <wp:inline distT="0" distB="0" distL="0" distR="0">
             <wp:extent cx="5759450" cy="1957915"/>
@@ -4898,7 +4958,7 @@
                     </pic:cNvPicPr>
                   </pic:nvPicPr>
                   <pic:blipFill>
-                    <a:blip r:embed="rId13">
+                    <a:blip r:embed="rId16">
                       <a:extLst>
                         <a:ext uri="{28A0092B-C50C-407E-A947-70E740481C1C}">
                           <a14:useLocalDpi xmlns:a14="http://schemas.microsoft.com/office/drawing/2010/main" val="0"/>
@@ -4954,7 +5014,7 @@
                     </pic:cNvPicPr>
                   </pic:nvPicPr>
                   <pic:blipFill>
-                    <a:blip r:embed="rId14">
+                    <a:blip r:embed="rId17">
                       <a:extLst>
                         <a:ext uri="{28A0092B-C50C-407E-A947-70E740481C1C}">
                           <a14:useLocalDpi xmlns:a14="http://schemas.microsoft.com/office/drawing/2010/main" val="0"/>
@@ -4992,6 +5052,7 @@
           <w:noProof/>
           <w:lang w:eastAsia="ja-JP"/>
         </w:rPr>
+        <w:lastRenderedPageBreak/>
         <w:drawing>
           <wp:inline distT="0" distB="0" distL="0" distR="0">
             <wp:extent cx="5759450" cy="2156382"/>
@@ -5010,7 +5071,7 @@
                     </pic:cNvPicPr>
                   </pic:nvPicPr>
                   <pic:blipFill>
-                    <a:blip r:embed="rId15">
+                    <a:blip r:embed="rId18">
                       <a:extLst>
                         <a:ext uri="{28A0092B-C50C-407E-A947-70E740481C1C}">
                           <a14:useLocalDpi xmlns:a14="http://schemas.microsoft.com/office/drawing/2010/main" val="0"/>
@@ -5050,6 +5111,7 @@
     <w:p>
       <w:pPr>
         <w:sectPr>
+          <w:headerReference w:type="default" r:id="rId19"/>
           <w:type w:val="continuous"/>
           <w:pgSz w:w="11906" w:h="16838" w:code="9"/>
           <w:pgMar w:top="1418" w:right="1418" w:bottom="1418" w:left="1418" w:header="720" w:footer="720" w:gutter="0"/>
@@ -5064,35 +5126,35 @@
       <w:pPr>
         <w:pStyle w:val="Titre1"/>
       </w:pPr>
-      <w:bookmarkStart w:id="8" w:name="_Toc103676879"/>
+      <w:bookmarkStart w:id="9" w:name="_Toc103927393"/>
       <w:r>
         <w:t>Analyse</w:t>
       </w:r>
       <w:r>
         <w:t xml:space="preserve"> / Conception</w:t>
       </w:r>
-      <w:bookmarkEnd w:id="8"/>
+      <w:bookmarkEnd w:id="9"/>
     </w:p>
     <w:p>
       <w:pPr>
         <w:pStyle w:val="Titre2"/>
       </w:pPr>
-      <w:bookmarkStart w:id="9" w:name="_Toc103676880"/>
+      <w:bookmarkStart w:id="10" w:name="_Toc103927394"/>
       <w:r>
         <w:t>Analyse</w:t>
       </w:r>
-      <w:bookmarkEnd w:id="9"/>
+      <w:bookmarkEnd w:id="10"/>
     </w:p>
     <w:p>
       <w:pPr>
         <w:pStyle w:val="Titre3"/>
         <w:spacing w:before="0"/>
       </w:pPr>
-      <w:bookmarkStart w:id="10" w:name="_Toc103676881"/>
+      <w:bookmarkStart w:id="11" w:name="_Toc103927395"/>
       <w:r>
         <w:t>Uses cases et scénarios</w:t>
       </w:r>
-      <w:bookmarkEnd w:id="10"/>
+      <w:bookmarkEnd w:id="11"/>
     </w:p>
     <w:p>
       <w:r>
@@ -5157,7 +5219,7 @@
                     </pic:cNvPicPr>
                   </pic:nvPicPr>
                   <pic:blipFill>
-                    <a:blip r:embed="rId16">
+                    <a:blip r:embed="rId20">
                       <a:extLst>
                         <a:ext uri="{28A0092B-C50C-407E-A947-70E740481C1C}">
                           <a14:useLocalDpi xmlns:a14="http://schemas.microsoft.com/office/drawing/2010/main" val="0"/>
@@ -5331,7 +5393,7 @@
                     </pic:cNvPicPr>
                   </pic:nvPicPr>
                   <pic:blipFill>
-                    <a:blip r:embed="rId17">
+                    <a:blip r:embed="rId21">
                       <a:extLst>
                         <a:ext uri="{28A0092B-C50C-407E-A947-70E740481C1C}">
                           <a14:useLocalDpi xmlns:a14="http://schemas.microsoft.com/office/drawing/2010/main" val="0"/>
@@ -5416,15 +5478,7 @@
         <w:t>C’est la partie la plus importante du jeu, c’est ce qui gère toute la partie de résolution des puzzles, aléatoire et manuel</w:t>
       </w:r>
       <w:r>
-        <w:t>, le résultat que le joueur doit trouver, et soit 1 ou 0 (</w:t>
-      </w:r>
-      <w:proofErr w:type="spellStart"/>
-      <w:r>
-        <w:t>true</w:t>
-      </w:r>
-      <w:proofErr w:type="spellEnd"/>
-      <w:r>
-        <w:t xml:space="preserve"> ou false), il faut donc vérifier si la valeur est dans cette fourchette de données ou que la valeur entrée est bien du décimal, si ce n’est pas le cas, le résultat est considéré comme faux, et un erreur est du coup affichée, si le joueur ne rentre aucun résultat rien ne se passe, si le joueur trouve le bon résultat, le jeu se termine.</w:t>
+        <w:t>, le résultat que le joueur doit trouver, et soit 1 ou 0 (true ou false), il faut donc vérifier si la valeur est dans cette fourchette de données ou que la valeur entrée est bien du décimal, si ce n’est pas le cas, le résultat est considéré comme faux, et un erreur est du coup affichée, si le joueur ne rentre aucun résultat rien ne se passe, si le joueur trouve le bon résultat, le jeu se termine.</w:t>
       </w:r>
     </w:p>
     <w:p>
@@ -5454,7 +5508,7 @@
                     </pic:cNvPicPr>
                   </pic:nvPicPr>
                   <pic:blipFill>
-                    <a:blip r:embed="rId18">
+                    <a:blip r:embed="rId22">
                       <a:extLst>
                         <a:ext uri="{28A0092B-C50C-407E-A947-70E740481C1C}">
                           <a14:useLocalDpi xmlns:a14="http://schemas.microsoft.com/office/drawing/2010/main" val="0"/>
@@ -5578,7 +5632,7 @@
                     </pic:cNvPicPr>
                   </pic:nvPicPr>
                   <pic:blipFill>
-                    <a:blip r:embed="rId19">
+                    <a:blip r:embed="rId23">
                       <a:extLst>
                         <a:ext uri="{28A0092B-C50C-407E-A947-70E740481C1C}">
                           <a14:useLocalDpi xmlns:a14="http://schemas.microsoft.com/office/drawing/2010/main" val="0"/>
@@ -5712,7 +5766,7 @@
                     </pic:cNvPicPr>
                   </pic:nvPicPr>
                   <pic:blipFill>
-                    <a:blip r:embed="rId20">
+                    <a:blip r:embed="rId24">
                       <a:extLst>
                         <a:ext uri="{28A0092B-C50C-407E-A947-70E740481C1C}">
                           <a14:useLocalDpi xmlns:a14="http://schemas.microsoft.com/office/drawing/2010/main" val="0"/>
@@ -5799,22 +5853,22 @@
       <w:pPr>
         <w:pStyle w:val="Titre2"/>
       </w:pPr>
-      <w:bookmarkStart w:id="11" w:name="_Toc103676882"/>
+      <w:bookmarkStart w:id="12" w:name="_Toc103927396"/>
       <w:r>
         <w:t>Concept</w:t>
       </w:r>
-      <w:bookmarkEnd w:id="11"/>
+      <w:bookmarkEnd w:id="12"/>
     </w:p>
     <w:p>
       <w:pPr>
         <w:pStyle w:val="Titre3"/>
         <w:spacing w:before="0"/>
       </w:pPr>
-      <w:bookmarkStart w:id="12" w:name="_Toc103676883"/>
+      <w:bookmarkStart w:id="13" w:name="_Toc103927397"/>
       <w:r>
         <w:t>Diagramme de flux</w:t>
       </w:r>
-      <w:bookmarkEnd w:id="12"/>
+      <w:bookmarkEnd w:id="13"/>
     </w:p>
     <w:p>
       <w:r>
@@ -5875,27 +5929,8 @@
     <w:p>
       <w:r>
         <w:pict>
-          <v:shapetype id="_x0000_t75" coordsize="21600,21600" o:spt="75" o:preferrelative="t" path="m@4@5l@4@11@9@11@9@5xe" filled="f" stroked="f">
-            <v:stroke joinstyle="miter"/>
-            <v:formulas>
-              <v:f eqn="if lineDrawn pixelLineWidth 0"/>
-              <v:f eqn="sum @0 1 0"/>
-              <v:f eqn="sum 0 0 @1"/>
-              <v:f eqn="prod @2 1 2"/>
-              <v:f eqn="prod @3 21600 pixelWidth"/>
-              <v:f eqn="prod @3 21600 pixelHeight"/>
-              <v:f eqn="sum @0 0 1"/>
-              <v:f eqn="prod @6 1 2"/>
-              <v:f eqn="prod @7 21600 pixelWidth"/>
-              <v:f eqn="sum @8 21600 0"/>
-              <v:f eqn="prod @7 21600 pixelHeight"/>
-              <v:f eqn="sum @10 21600 0"/>
-            </v:formulas>
-            <v:path o:extrusionok="f" gradientshapeok="t" o:connecttype="rect"/>
-            <o:lock v:ext="edit" aspectratio="t"/>
-          </v:shapetype>
-          <v:shape id="_x0000_i1025" type="#_x0000_t75" style="width:424.5pt;height:344.25pt">
-            <v:imagedata r:id="rId21" o:title="man"/>
+          <v:shape id="_x0000_i1025" type="#_x0000_t75" style="width:424.05pt;height:344.7pt">
+            <v:imagedata r:id="rId25" o:title="man"/>
           </v:shape>
         </w:pict>
       </w:r>
@@ -6012,15 +6047,7 @@
         <w:t xml:space="preserve"> ses portes, </w:t>
       </w:r>
       <w:r>
-        <w:t xml:space="preserve">le jeu ne continue pas, à l’inverse s’il choisit toute ces portes, le jeu continue et appelle la fonction </w:t>
-      </w:r>
-      <w:proofErr w:type="spellStart"/>
-      <w:r>
-        <w:t>play</w:t>
-      </w:r>
-      <w:proofErr w:type="spellEnd"/>
-      <w:r>
-        <w:t>.</w:t>
+        <w:t>le jeu ne continue pas, à l’inverse s’il choisit toute ces portes, le jeu continue et appelle la fonction play.</w:t>
       </w:r>
     </w:p>
     <w:p>
@@ -6030,8 +6057,8 @@
       </w:pPr>
       <w:r>
         <w:pict>
-          <v:shape id="_x0000_i1026" type="#_x0000_t75" style="width:236.25pt;height:404.25pt">
-            <v:imagedata r:id="rId22" o:title="puzzlean"/>
+          <v:shape id="_x0000_i1026" type="#_x0000_t75" style="width:335.05pt;height:572.6pt">
+            <v:imagedata r:id="rId26" o:title="puzzlean"/>
           </v:shape>
         </w:pict>
       </w:r>
@@ -6110,13 +6137,8 @@
         <w:t>prend</w:t>
       </w:r>
       <w:r>
-        <w:t xml:space="preserve"> toute les portes du puzzle, et la liste de porte disponible et fait un </w:t>
-      </w:r>
-      <w:proofErr w:type="spellStart"/>
-      <w:r>
-        <w:t>random</w:t>
-      </w:r>
-      <w:proofErr w:type="spellEnd"/>
+        <w:t xml:space="preserve"> toute les portes du puzzle, et la liste de porte disponible et fait un random</w:t>
+      </w:r>
       <w:r>
         <w:fldChar w:fldCharType="begin"/>
       </w:r>
@@ -6143,8 +6165,8 @@
       </w:pPr>
       <w:r>
         <w:pict>
-          <v:shape id="_x0000_i1027" type="#_x0000_t75" style="width:264.75pt;height:350.25pt;mso-position-horizontal-relative:text;mso-position-vertical-relative:text;mso-width-relative:page;mso-height-relative:page">
-            <v:imagedata r:id="rId23" o:title="puzzlealea"/>
+          <v:shape id="_x0000_i1094" type="#_x0000_t75" style="width:437.65pt;height:579.4pt;mso-position-horizontal-relative:text;mso-position-vertical-relative:text;mso-width-relative:page;mso-height-relative:page">
+            <v:imagedata r:id="rId27" o:title="puzzlealea"/>
           </v:shape>
         </w:pict>
       </w:r>
@@ -6231,8 +6253,8 @@
       </w:pPr>
       <w:r>
         <w:pict>
-          <v:shape id="_x0000_i1028" type="#_x0000_t75" style="width:270.75pt;height:500.25pt;mso-position-horizontal-relative:text;mso-position-vertical-relative:text;mso-width-relative:page;mso-height-relative:page">
-            <v:imagedata r:id="rId24" o:title="play"/>
+          <v:shape id="_x0000_i1076" type="#_x0000_t75" style="width:316.35pt;height:584.5pt;mso-position-horizontal-relative:text;mso-position-vertical-relative:text;mso-width-relative:page;mso-height-relative:page">
+            <v:imagedata r:id="rId28" o:title="play"/>
           </v:shape>
         </w:pict>
       </w:r>
@@ -6275,11 +6297,6 @@
       <w:r>
         <w:t xml:space="preserve"> diagramme de la résolution de puzzle</w:t>
       </w:r>
-    </w:p>
-    <w:p>
-      <w:pPr>
-        <w:jc w:val="center"/>
-      </w:pPr>
       <w:r>
         <w:br w:type="page"/>
       </w:r>
@@ -6510,15 +6527,15 @@
         </w:rPr>
         <w:pict>
           <v:shape id="_x0000_s1032" type="#_x0000_t75" style="position:absolute;left:0;text-align:left;margin-left:244.1pt;margin-top:.8pt;width:196.5pt;height:262.5pt;z-index:251665408;mso-position-horizontal-relative:text;mso-position-vertical-relative:text;mso-width-relative:page;mso-height-relative:page">
-            <v:imagedata r:id="rId25" o:title="affiachetheo"/>
+            <v:imagedata r:id="rId29" o:title="affiachetheo"/>
             <w10:wrap type="square"/>
           </v:shape>
         </w:pict>
       </w:r>
       <w:r>
         <w:pict>
-          <v:shape id="_x0000_i1029" type="#_x0000_t75" style="width:70.5pt;height:253.5pt;mso-position-horizontal:absolute;mso-position-horizontal-relative:text;mso-position-vertical:top;mso-position-vertical-relative:text;mso-width-relative:page;mso-height-relative:page">
-            <v:imagedata r:id="rId26" o:title="capturee"/>
+          <v:shape id="_x0000_i1081" type="#_x0000_t75" style="width:70.3pt;height:253.4pt;mso-position-horizontal:absolute;mso-position-horizontal-relative:text;mso-position-vertical:top;mso-position-vertical-relative:text;mso-width-relative:page;mso-height-relative:page">
+            <v:imagedata r:id="rId30" o:title="capturee"/>
           </v:shape>
         </w:pict>
       </w:r>
@@ -6569,11 +6586,11 @@
         <w:pStyle w:val="Titre3"/>
         <w:spacing w:before="0"/>
       </w:pPr>
-      <w:bookmarkStart w:id="13" w:name="_Toc103676884"/>
+      <w:bookmarkStart w:id="14" w:name="_Toc103927398"/>
       <w:r>
         <w:t>Design de l’UI</w:t>
       </w:r>
-      <w:bookmarkEnd w:id="13"/>
+      <w:bookmarkEnd w:id="14"/>
       <w:r>
         <w:fldChar w:fldCharType="begin"/>
       </w:r>
@@ -6610,23 +6627,7 @@
         <w:fldChar w:fldCharType="end"/>
       </w:r>
       <w:r>
-        <w:t xml:space="preserve"> du </w:t>
-      </w:r>
-      <w:proofErr w:type="spellStart"/>
-      <w:r>
-        <w:t>serious</w:t>
-      </w:r>
-      <w:proofErr w:type="spellEnd"/>
-      <w:r>
-        <w:t xml:space="preserve"> </w:t>
-      </w:r>
-      <w:proofErr w:type="spellStart"/>
-      <w:r>
-        <w:t>game</w:t>
-      </w:r>
-      <w:proofErr w:type="spellEnd"/>
-      <w:r>
-        <w:t>, va ressembler, il est important d’avoir un design à quoi on peut s’attacher pour plus tard designer l’UI</w:t>
+        <w:t xml:space="preserve"> du serious game, va ressembler, il est important d’avoir un design à quoi on peut s’attacher pour plus tard designer l’UI</w:t>
       </w:r>
       <w:r>
         <w:fldChar w:fldCharType="begin"/>
@@ -6728,7 +6729,7 @@
                     </pic:cNvPicPr>
                   </pic:nvPicPr>
                   <pic:blipFill>
-                    <a:blip r:embed="rId27">
+                    <a:blip r:embed="rId31">
                       <a:extLst>
                         <a:ext uri="{28A0092B-C50C-407E-A947-70E740481C1C}">
                           <a14:useLocalDpi xmlns:a14="http://schemas.microsoft.com/office/drawing/2010/main" val="0"/>
@@ -6832,8 +6833,8 @@
       </w:pPr>
       <w:r>
         <w:pict>
-          <v:shape id="_x0000_i1030" type="#_x0000_t75" style="width:224.25pt;height:226.5pt">
-            <v:imagedata r:id="rId28" o:title="puzzlemane"/>
+          <v:shape id="_x0000_i1030" type="#_x0000_t75" style="width:223.95pt;height:226.75pt">
+            <v:imagedata r:id="rId32" o:title="puzzlemane"/>
           </v:shape>
         </w:pict>
       </w:r>
@@ -6898,8 +6899,8 @@
       </w:pPr>
       <w:r>
         <w:pict>
-          <v:shape id="_x0000_i1031" type="#_x0000_t75" style="width:219.75pt;height:216.75pt">
-            <v:imagedata r:id="rId29" o:title="puzzlerel"/>
+          <v:shape id="_x0000_i1031" type="#_x0000_t75" style="width:219.95pt;height:216.55pt">
+            <v:imagedata r:id="rId33" o:title="puzzlerel"/>
           </v:shape>
         </w:pict>
       </w:r>
@@ -6971,7 +6972,7 @@
       <w:r>
         <w:pict>
           <v:shape id="_x0000_i1032" type="#_x0000_t75" style="width:290.25pt;height:3in">
-            <v:imagedata r:id="rId30" o:title="eageh"/>
+            <v:imagedata r:id="rId34" o:title="eageh"/>
           </v:shape>
         </w:pict>
       </w:r>
@@ -7025,8 +7026,8 @@
       </w:pPr>
       <w:r>
         <w:pict>
-          <v:shape id="_x0000_i1033" type="#_x0000_t75" style="width:207pt;height:294.75pt">
-            <v:imagedata r:id="rId31" o:title="uu"/>
+          <v:shape id="_x0000_i1033" type="#_x0000_t75" style="width:206.95pt;height:294.8pt">
+            <v:imagedata r:id="rId35" o:title="uu"/>
           </v:shape>
         </w:pict>
       </w:r>
@@ -7074,8 +7075,8 @@
       <w:pPr>
         <w:pStyle w:val="Titre2"/>
       </w:pPr>
-      <w:bookmarkStart w:id="14" w:name="_Toc71691012"/>
-      <w:bookmarkStart w:id="15" w:name="_Toc103676885"/>
+      <w:bookmarkStart w:id="15" w:name="_Toc71691012"/>
+      <w:bookmarkStart w:id="16" w:name="_Toc103927399"/>
       <w:r>
         <w:t xml:space="preserve">Stratégie </w:t>
       </w:r>
@@ -7085,8 +7086,8 @@
       <w:r>
         <w:t xml:space="preserve"> test</w:t>
       </w:r>
-      <w:bookmarkEnd w:id="14"/>
       <w:bookmarkEnd w:id="15"/>
+      <w:bookmarkEnd w:id="16"/>
     </w:p>
     <w:p/>
     <w:p>
@@ -7094,11 +7095,11 @@
         <w:pStyle w:val="Titre3"/>
         <w:spacing w:before="0"/>
       </w:pPr>
-      <w:bookmarkStart w:id="16" w:name="_Toc103676886"/>
+      <w:bookmarkStart w:id="17" w:name="_Toc103927400"/>
       <w:r>
         <w:t>Test Unitaire</w:t>
       </w:r>
-      <w:bookmarkEnd w:id="16"/>
+      <w:bookmarkEnd w:id="17"/>
     </w:p>
     <w:p>
       <w:r>
@@ -7123,15 +7124,7 @@
         <w:t xml:space="preserve"> de cette </w:t>
       </w:r>
       <w:r>
-        <w:t xml:space="preserve">fonctionnalité, avec le module de tests proposer par </w:t>
-      </w:r>
-      <w:proofErr w:type="spellStart"/>
-      <w:r>
-        <w:t>visual</w:t>
-      </w:r>
-      <w:proofErr w:type="spellEnd"/>
-      <w:r>
-        <w:t xml:space="preserve"> studio.</w:t>
+        <w:t>fonctionnalité, avec le module de tests proposer par visual studio.</w:t>
       </w:r>
     </w:p>
     <w:p>
@@ -7139,11 +7132,11 @@
         <w:pStyle w:val="Titre3"/>
         <w:spacing w:before="0"/>
       </w:pPr>
-      <w:bookmarkStart w:id="17" w:name="_Toc103676887"/>
+      <w:bookmarkStart w:id="18" w:name="_Toc103927401"/>
       <w:r>
         <w:t>Tests d’acceptation</w:t>
       </w:r>
-      <w:bookmarkEnd w:id="17"/>
+      <w:bookmarkEnd w:id="18"/>
     </w:p>
     <w:p>
       <w:r>
@@ -7151,13 +7144,8 @@
         <w:t>Plusieurs</w:t>
       </w:r>
       <w:r>
-        <w:t xml:space="preserve"> tests d’acceptation seront mis sur </w:t>
-      </w:r>
-      <w:proofErr w:type="spellStart"/>
-      <w:r>
-        <w:t>IceScrum</w:t>
-      </w:r>
-      <w:proofErr w:type="spellEnd"/>
+        <w:t xml:space="preserve"> tests d’acceptation seront mis sur IceScrum</w:t>
+      </w:r>
       <w:r>
         <w:t>, je demanderais à plusieurs camarades de classe et membres de ma famille pour tester le produit, et de vérifier que toutes les tests d’acceptation passent</w:t>
       </w:r>
@@ -7170,28 +7158,28 @@
           <w:iCs/>
         </w:rPr>
       </w:pPr>
-      <w:bookmarkStart w:id="18" w:name="_Toc25553310"/>
-      <w:bookmarkStart w:id="19" w:name="_Toc71691015"/>
-      <w:bookmarkStart w:id="20" w:name="_Toc103676888"/>
+      <w:bookmarkStart w:id="19" w:name="_Toc25553310"/>
+      <w:bookmarkStart w:id="20" w:name="_Toc71691015"/>
+      <w:bookmarkStart w:id="21" w:name="_Toc103927402"/>
       <w:r>
         <w:t>R</w:t>
       </w:r>
       <w:r>
         <w:t>isques techniques</w:t>
       </w:r>
-      <w:bookmarkEnd w:id="18"/>
       <w:bookmarkEnd w:id="19"/>
       <w:bookmarkEnd w:id="20"/>
+      <w:bookmarkEnd w:id="21"/>
     </w:p>
     <w:p>
       <w:pPr>
         <w:pStyle w:val="Titre3"/>
       </w:pPr>
-      <w:bookmarkStart w:id="21" w:name="_Toc103676889"/>
+      <w:bookmarkStart w:id="22" w:name="_Toc103927403"/>
       <w:r>
         <w:t>Risque techniques</w:t>
       </w:r>
-      <w:bookmarkEnd w:id="21"/>
+      <w:bookmarkEnd w:id="22"/>
     </w:p>
     <w:p>
       <w:r>
@@ -7201,13 +7189,8 @@
         <w:t>les tests unitaires</w:t>
       </w:r>
       <w:r>
-        <w:t xml:space="preserve"> en C#, est j’en n’ai jamais fait avec tout l’infrastructure d’</w:t>
-      </w:r>
-      <w:proofErr w:type="spellStart"/>
-      <w:r>
-        <w:t>Unity</w:t>
-      </w:r>
-      <w:proofErr w:type="spellEnd"/>
+        <w:t xml:space="preserve"> en C#, est j’en n’ai jamais fait avec tout l’infrastructure d’Unity</w:t>
+      </w:r>
     </w:p>
     <w:p>
       <w:pPr>
@@ -7226,43 +7209,55 @@
       <w:pPr>
         <w:pStyle w:val="Titre1"/>
       </w:pPr>
-      <w:bookmarkStart w:id="22" w:name="_Toc71703259"/>
-      <w:bookmarkStart w:id="23" w:name="_Toc103676890"/>
+      <w:bookmarkStart w:id="23" w:name="_Toc71703259"/>
+      <w:bookmarkStart w:id="24" w:name="_Toc103927404"/>
       <w:r>
         <w:t>R</w:t>
       </w:r>
-      <w:bookmarkEnd w:id="22"/>
+      <w:bookmarkEnd w:id="23"/>
       <w:r>
         <w:t>éalisation</w:t>
       </w:r>
-      <w:bookmarkEnd w:id="23"/>
+      <w:bookmarkEnd w:id="24"/>
     </w:p>
     <w:p>
       <w:pPr>
         <w:pStyle w:val="Titre2"/>
       </w:pPr>
-      <w:bookmarkStart w:id="24" w:name="_Toc25553317"/>
-      <w:bookmarkStart w:id="25" w:name="_Toc71691022"/>
-      <w:bookmarkStart w:id="26" w:name="_Toc103676891"/>
+      <w:bookmarkStart w:id="25" w:name="_Toc25553317"/>
+      <w:bookmarkStart w:id="26" w:name="_Toc71691022"/>
+      <w:bookmarkStart w:id="27" w:name="_Toc103927405"/>
       <w:r>
         <w:t>Dossier de réalisation</w:t>
       </w:r>
-      <w:bookmarkStart w:id="27" w:name="_Toc25553318"/>
-      <w:bookmarkEnd w:id="24"/>
+      <w:bookmarkStart w:id="28" w:name="_Toc25553318"/>
       <w:bookmarkEnd w:id="25"/>
       <w:bookmarkEnd w:id="26"/>
+      <w:bookmarkEnd w:id="27"/>
     </w:p>
     <w:p>
       <w:pPr>
         <w:pStyle w:val="Titre3"/>
       </w:pPr>
-      <w:bookmarkStart w:id="28" w:name="_Toc103676892"/>
-      <w:bookmarkEnd w:id="27"/>
+      <w:bookmarkStart w:id="29" w:name="_Toc103927406"/>
+      <w:bookmarkEnd w:id="28"/>
+      <w:r>
+        <w:rPr>
+          <w:noProof/>
+        </w:rPr>
+        <w:pict>
+          <v:shape id="_x0000_s1051" type="#_x0000_t75" style="position:absolute;left:0;text-align:left;margin-left:-41.15pt;margin-top:38.05pt;width:533.2pt;height:384pt;z-index:251672576;mso-position-horizontal-relative:text;mso-position-vertical-relative:text;mso-width-relative:page;mso-height-relative:page">
+            <v:imagedata r:id="rId36" o:title="diagrammeclasse"/>
+            <w10:wrap type="square"/>
+          </v:shape>
+        </w:pict>
+      </w:r>
       <w:r>
         <w:t>Scripts</w:t>
       </w:r>
-      <w:bookmarkEnd w:id="28"/>
-    </w:p>
+      <w:bookmarkEnd w:id="29"/>
+    </w:p>
+    <w:p/>
     <w:p>
       <w:pPr>
         <w:pStyle w:val="Titre4"/>
@@ -7279,13 +7274,8 @@
           <w:numId w:val="14"/>
         </w:numPr>
       </w:pPr>
-      <w:proofErr w:type="spellStart"/>
-      <w:r>
-        <w:t>LogicGate</w:t>
-      </w:r>
-      <w:proofErr w:type="spellEnd"/>
-      <w:r>
-        <w:t> : une classe contenant des types de porte logique</w:t>
+      <w:r>
+        <w:t>LogicGate : une classe contenant des types de porte logique</w:t>
       </w:r>
     </w:p>
     <w:p>
@@ -7293,6 +7283,7 @@
         <w:pStyle w:val="Titre4"/>
       </w:pPr>
       <w:r>
+        <w:lastRenderedPageBreak/>
         <w:t>Gates</w:t>
       </w:r>
     </w:p>
@@ -7304,13 +7295,8 @@
           <w:numId w:val="14"/>
         </w:numPr>
       </w:pPr>
-      <w:proofErr w:type="spellStart"/>
-      <w:r>
-        <w:t>GateManager</w:t>
-      </w:r>
-      <w:proofErr w:type="spellEnd"/>
-      <w:r>
-        <w:t> : le script gérant une porte logique, chaque porte logique à se script, il gère entrées et sorties</w:t>
+      <w:r>
+        <w:t>GateManager : le script gérant une porte logique, chaque porte logique à se script, il gère entrées et sorties</w:t>
       </w:r>
     </w:p>
     <w:p>
@@ -7321,13 +7307,8 @@
           <w:numId w:val="14"/>
         </w:numPr>
       </w:pPr>
-      <w:proofErr w:type="spellStart"/>
-      <w:r>
-        <w:t>CustomGateManager</w:t>
-      </w:r>
-      <w:proofErr w:type="spellEnd"/>
-      <w:r>
-        <w:t> : le script gérant la création des portes logique dans la création de puzzle</w:t>
+      <w:r>
+        <w:t>CustomGateManager : le script gérant la création des portes logique dans la création de puzzle</w:t>
       </w:r>
     </w:p>
     <w:p>
@@ -7346,13 +7327,8 @@
           <w:numId w:val="14"/>
         </w:numPr>
       </w:pPr>
-      <w:proofErr w:type="spellStart"/>
-      <w:r>
-        <w:t>CheckDifficulty</w:t>
-      </w:r>
-      <w:proofErr w:type="spellEnd"/>
-      <w:r>
-        <w:t> : script qui prends en compte la difficulté choisit par le joueur, et choisis la bonne carte</w:t>
+      <w:r>
+        <w:t>CheckDifficulty : script qui prends en compte la difficulté choisit par le joueur, et choisis la bonne carte</w:t>
       </w:r>
     </w:p>
     <w:p>
@@ -7363,13 +7339,8 @@
           <w:numId w:val="14"/>
         </w:numPr>
       </w:pPr>
-      <w:proofErr w:type="spellStart"/>
-      <w:r>
-        <w:t>GlobalControl</w:t>
-      </w:r>
-      <w:proofErr w:type="spellEnd"/>
-      <w:r>
-        <w:t> : script qui permet de garder en mémoire des variables, pour qu’elles ne soient pas perdue au changement de scène</w:t>
+      <w:r>
+        <w:t>GlobalControl : script qui permet de garder en mémoire des variables, pour qu’elles ne soient pas perdue au changement de scène</w:t>
       </w:r>
     </w:p>
     <w:p>
@@ -7380,13 +7351,8 @@
           <w:numId w:val="14"/>
         </w:numPr>
       </w:pPr>
-      <w:proofErr w:type="spellStart"/>
-      <w:r>
-        <w:t>MapInfo</w:t>
-      </w:r>
-      <w:proofErr w:type="spellEnd"/>
-      <w:r>
-        <w:t> : script qui donne les infos, de toutes les portes logique courante pour la difficulté choisie</w:t>
+      <w:r>
+        <w:t>MapInfo : script qui donne les infos, de toutes les portes logique courante pour la difficulté choisie</w:t>
       </w:r>
     </w:p>
     <w:p>
@@ -7397,11 +7363,9 @@
           <w:numId w:val="14"/>
         </w:numPr>
       </w:pPr>
-      <w:proofErr w:type="spellStart"/>
       <w:r>
         <w:t>GeneratePuzzle</w:t>
       </w:r>
-      <w:proofErr w:type="spellEnd"/>
       <w:r>
         <w:t xml:space="preserve"> : récupère toutes les portes logiques de la </w:t>
       </w:r>
@@ -7430,15 +7394,7 @@
         <w:t>)</w:t>
       </w:r>
       <w:r>
-        <w:t xml:space="preserve">, si le joueur </w:t>
-      </w:r>
-      <w:proofErr w:type="spellStart"/>
-      <w:r>
-        <w:t>a</w:t>
-      </w:r>
-      <w:proofErr w:type="spellEnd"/>
-      <w:r>
-        <w:t xml:space="preserve"> créer un puzzle auparavant, il génère le puzzle par rapport au choix du joueur</w:t>
+        <w:t>, si le joueur a créer un puzzle auparavant, il génère le puzzle par rapport au choix du joueur</w:t>
       </w:r>
     </w:p>
     <w:p>
@@ -7449,27 +7405,14 @@
           <w:numId w:val="14"/>
         </w:numPr>
       </w:pPr>
-      <w:proofErr w:type="spellStart"/>
-      <w:r>
-        <w:t>ResolvePuzzle</w:t>
-      </w:r>
-      <w:proofErr w:type="spellEnd"/>
-      <w:r>
-        <w:t xml:space="preserve"> : Script qui gère la </w:t>
+      <w:r>
+        <w:t xml:space="preserve">ResolvePuzzle : Script qui gère la </w:t>
       </w:r>
       <w:r>
         <w:t>complétion</w:t>
       </w:r>
       <w:r>
-        <w:t xml:space="preserve"> du puzzle, si la dernière porte est en « Vert », le jeu retourne au menu principale, et il est possible de </w:t>
-      </w:r>
-      <w:proofErr w:type="spellStart"/>
-      <w:r>
-        <w:t>rechoisir</w:t>
-      </w:r>
-      <w:proofErr w:type="spellEnd"/>
-      <w:r>
-        <w:t xml:space="preserve"> un nouveau puzzle.</w:t>
+        <w:t xml:space="preserve"> du puzzle, si la dernière porte est en « Vert », le jeu retourne au menu principale, et il est possible de rechoisir un nouveau puzzle.</w:t>
       </w:r>
     </w:p>
     <w:p>
@@ -7480,19 +7423,9 @@
           <w:numId w:val="14"/>
         </w:numPr>
       </w:pPr>
-      <w:proofErr w:type="spellStart"/>
-      <w:r>
-        <w:t>CustomPuzzle</w:t>
-      </w:r>
-      <w:proofErr w:type="spellEnd"/>
-      <w:r>
-        <w:t xml:space="preserve"> : gère la confirmation du choix du joueur pour la création du puzzle, et sauvegarde le tout dans </w:t>
-      </w:r>
-      <w:proofErr w:type="spellStart"/>
-      <w:r>
-        <w:t>GlobalControl</w:t>
-      </w:r>
-      <w:proofErr w:type="spellEnd"/>
+      <w:r>
+        <w:t>CustomPuzzle : gère la confirmation du choix du joueur pour la création du puzzle, et sauvegarde le tout dans GlobalControl</w:t>
+      </w:r>
     </w:p>
     <w:p>
       <w:pPr>
@@ -7525,13 +7458,8 @@
           <w:numId w:val="14"/>
         </w:numPr>
       </w:pPr>
-      <w:proofErr w:type="spellStart"/>
-      <w:r>
-        <w:t>MainMenu</w:t>
-      </w:r>
-      <w:proofErr w:type="spellEnd"/>
-      <w:r>
-        <w:t> : script qui gère le menu démarré, notamment le changement de scène et la difficulté</w:t>
+      <w:r>
+        <w:t>MainMenu : script qui gère le menu démarré, notamment le changement de scène et la difficulté</w:t>
       </w:r>
     </w:p>
     <w:p>
@@ -7548,13 +7476,25 @@
     </w:p>
     <w:p>
       <w:pPr>
+        <w:pStyle w:val="Paragraphedeliste"/>
+        <w:numPr>
+          <w:ilvl w:val="0"/>
+          <w:numId w:val="14"/>
+        </w:numPr>
+      </w:pPr>
+      <w:r>
+        <w:t xml:space="preserve">TakeScreenShot : permet la capture d’écran du puzzle actuel, et sauvegarde le sur le disque </w:t>
+      </w:r>
+    </w:p>
+    <w:p>
+      <w:pPr>
         <w:pStyle w:val="Titre3"/>
       </w:pPr>
-      <w:bookmarkStart w:id="29" w:name="_Toc103676893"/>
+      <w:bookmarkStart w:id="30" w:name="_Toc103927407"/>
       <w:r>
         <w:t>Dossier</w:t>
       </w:r>
-      <w:bookmarkEnd w:id="29"/>
+      <w:bookmarkEnd w:id="30"/>
     </w:p>
     <w:p>
       <w:pPr>
@@ -7564,13 +7504,8 @@
           <w:numId w:val="22"/>
         </w:numPr>
       </w:pPr>
-      <w:proofErr w:type="spellStart"/>
-      <w:r>
-        <w:t>Assets</w:t>
-      </w:r>
-      <w:proofErr w:type="spellEnd"/>
-      <w:r>
-        <w:t> </w:t>
+      <w:r>
+        <w:t>Assets </w:t>
       </w:r>
       <w:r>
         <w:fldChar w:fldCharType="begin"/>
@@ -7607,32 +7542,17 @@
           <w:numId w:val="22"/>
         </w:numPr>
       </w:pPr>
-      <w:proofErr w:type="spellStart"/>
-      <w:r>
-        <w:t>GameObjects</w:t>
-      </w:r>
-      <w:proofErr w:type="spellEnd"/>
-      <w:r>
-        <w:t xml:space="preserve"> : répertoire contenant diffèrent </w:t>
-      </w:r>
-      <w:proofErr w:type="spellStart"/>
-      <w:r>
-        <w:t>gameobjects</w:t>
-      </w:r>
-      <w:proofErr w:type="spellEnd"/>
+      <w:r>
+        <w:t>GameObjects : répertoire contenant diffèrent gameobjects</w:t>
+      </w:r>
       <w:r>
         <w:fldChar w:fldCharType="begin"/>
       </w:r>
       <w:r>
         <w:instrText xml:space="preserve"> XE "</w:instrText>
       </w:r>
-      <w:proofErr w:type="spellStart"/>
-      <w:r>
-        <w:instrText>gameobjects:Objects</w:instrText>
-      </w:r>
-      <w:proofErr w:type="spellEnd"/>
-      <w:r>
-        <w:instrText xml:space="preserve"> du jeu</w:instrText>
+      <w:r>
+        <w:instrText>gameobjects:Objects du jeu</w:instrText>
       </w:r>
       <w:r>
         <w:instrText xml:space="preserve">" </w:instrText>
@@ -7652,19 +7572,24 @@
           <w:numId w:val="22"/>
         </w:numPr>
       </w:pPr>
-      <w:proofErr w:type="spellStart"/>
-      <w:r>
-        <w:t>Prefabs</w:t>
-      </w:r>
-      <w:proofErr w:type="spellEnd"/>
-      <w:r>
-        <w:t xml:space="preserve"> : répertoire contenant les </w:t>
-      </w:r>
-      <w:proofErr w:type="spellStart"/>
-      <w:r>
-        <w:t>préfabs</w:t>
-      </w:r>
-      <w:proofErr w:type="spellEnd"/>
+      <w:r>
+        <w:t>Prefabs : répertoire contenant les préfabs</w:t>
+      </w:r>
+      <w:r>
+        <w:fldChar w:fldCharType="begin"/>
+      </w:r>
+      <w:r>
+        <w:instrText xml:space="preserve"> XE "</w:instrText>
+      </w:r>
+      <w:r>
+        <w:instrText>préfabs:game objects sauvegarder dans les assets</w:instrText>
+      </w:r>
+      <w:r>
+        <w:instrText xml:space="preserve">" </w:instrText>
+      </w:r>
+      <w:r>
+        <w:fldChar w:fldCharType="end"/>
+      </w:r>
       <w:r>
         <w:t xml:space="preserve"> utilisé pour le projet</w:t>
       </w:r>
@@ -7677,20 +7602,24 @@
           <w:numId w:val="22"/>
         </w:numPr>
       </w:pPr>
-      <w:proofErr w:type="spellStart"/>
-      <w:r>
-        <w:lastRenderedPageBreak/>
-        <w:t>Sprites</w:t>
-      </w:r>
-      <w:proofErr w:type="spellEnd"/>
-      <w:r>
-        <w:t xml:space="preserve"> : répertoire contenant tous les </w:t>
-      </w:r>
-      <w:proofErr w:type="spellStart"/>
-      <w:r>
-        <w:t>sprites</w:t>
-      </w:r>
-      <w:proofErr w:type="spellEnd"/>
+      <w:r>
+        <w:t>Sprites : répertoire contenant tous les sprites</w:t>
+      </w:r>
+      <w:r>
+        <w:fldChar w:fldCharType="begin"/>
+      </w:r>
+      <w:r>
+        <w:instrText xml:space="preserve"> XE "</w:instrText>
+      </w:r>
+      <w:r>
+        <w:instrText>sprites:Image pour les éléments du jeu</w:instrText>
+      </w:r>
+      <w:r>
+        <w:instrText xml:space="preserve">" </w:instrText>
+      </w:r>
+      <w:r>
+        <w:fldChar w:fldCharType="end"/>
+      </w:r>
       <w:r>
         <w:t xml:space="preserve"> du jeu</w:t>
       </w:r>
@@ -7719,11 +7648,11 @@
       <w:pPr>
         <w:pStyle w:val="Titre3"/>
       </w:pPr>
-      <w:bookmarkStart w:id="30" w:name="_Toc103676894"/>
+      <w:bookmarkStart w:id="31" w:name="_Toc103927408"/>
       <w:r>
         <w:t>Scripts</w:t>
       </w:r>
-      <w:bookmarkEnd w:id="30"/>
+      <w:bookmarkEnd w:id="31"/>
     </w:p>
     <w:p>
       <w:pPr>
@@ -7734,15 +7663,7 @@
         </w:numPr>
       </w:pPr>
       <w:r>
-        <w:t xml:space="preserve">Classes : répertoire contenant toutes les classes utilisé dans le jeu, notamment </w:t>
-      </w:r>
-      <w:proofErr w:type="spellStart"/>
-      <w:r>
-        <w:t>LogicGate</w:t>
-      </w:r>
-      <w:proofErr w:type="spellEnd"/>
-      <w:r>
-        <w:t> </w:t>
+        <w:t>Classes : répertoire contenant toutes les classes utilisé dans le jeu, notamment LogicGate </w:t>
       </w:r>
     </w:p>
     <w:p>
@@ -7839,17 +7760,18 @@
       <w:pPr>
         <w:pStyle w:val="Titre3"/>
       </w:pPr>
-      <w:bookmarkStart w:id="31" w:name="_Toc103676895"/>
+      <w:bookmarkStart w:id="32" w:name="_Toc103927409"/>
       <w:r>
         <w:t>Version de windows</w:t>
       </w:r>
-      <w:bookmarkEnd w:id="31"/>
-    </w:p>
-    <w:p>
-      <w:r>
+      <w:bookmarkEnd w:id="32"/>
+    </w:p>
+    <w:p>
+      <w:r>
+        <w:lastRenderedPageBreak/>
         <w:pict>
-          <v:shape id="_x0000_i1034" type="#_x0000_t75" style="width:345pt;height:317.25pt">
-            <v:imagedata r:id="rId32" o:title="winver"/>
+          <v:shape id="_x0000_i1034" type="#_x0000_t75" style="width:345.25pt;height:317.5pt">
+            <v:imagedata r:id="rId37" o:title="winver"/>
           </v:shape>
         </w:pict>
       </w:r>
@@ -7858,11 +7780,11 @@
       <w:pPr>
         <w:pStyle w:val="Titre3"/>
       </w:pPr>
-      <w:bookmarkStart w:id="32" w:name="_Toc103676896"/>
+      <w:bookmarkStart w:id="33" w:name="_Toc103927410"/>
       <w:r>
         <w:t>Version de Unity</w:t>
       </w:r>
-      <w:bookmarkEnd w:id="32"/>
+      <w:bookmarkEnd w:id="33"/>
       <w:r>
         <w:fldChar w:fldCharType="begin"/>
       </w:r>
@@ -7882,8 +7804,8 @@
     <w:p>
       <w:r>
         <w:pict>
-          <v:shape id="_x0000_i1035" type="#_x0000_t75" style="width:453pt;height:64.5pt">
-            <v:imagedata r:id="rId33" o:title="unity"/>
+          <v:shape id="_x0000_i1035" type="#_x0000_t75" style="width:453pt;height:64.65pt">
+            <v:imagedata r:id="rId38" o:title="unity"/>
           </v:shape>
         </w:pict>
       </w:r>
@@ -7898,17 +7820,17 @@
       <w:pPr>
         <w:pStyle w:val="Titre3"/>
       </w:pPr>
-      <w:bookmarkStart w:id="33" w:name="_Toc103676897"/>
+      <w:bookmarkStart w:id="34" w:name="_Toc103927411"/>
       <w:r>
         <w:t>Version de visual studio</w:t>
       </w:r>
-      <w:bookmarkEnd w:id="33"/>
+      <w:bookmarkEnd w:id="34"/>
     </w:p>
     <w:p>
       <w:r>
         <w:pict>
-          <v:shape id="_x0000_i1036" type="#_x0000_t75" style="width:457.5pt;height:351.75pt">
-            <v:imagedata r:id="rId34" o:title="ww"/>
+          <v:shape id="_x0000_i1036" type="#_x0000_t75" style="width:457.5pt;height:352.05pt">
+            <v:imagedata r:id="rId39" o:title="ww"/>
           </v:shape>
         </w:pict>
       </w:r>
@@ -7917,11 +7839,11 @@
       <w:pPr>
         <w:pStyle w:val="Titre3"/>
       </w:pPr>
-      <w:bookmarkStart w:id="34" w:name="_Toc103676898"/>
+      <w:bookmarkStart w:id="35" w:name="_Toc103927412"/>
       <w:r>
         <w:t>Version du programme</w:t>
       </w:r>
-      <w:bookmarkEnd w:id="34"/>
+      <w:bookmarkEnd w:id="35"/>
     </w:p>
     <w:p>
       <w:r>
@@ -7932,11 +7854,11 @@
       <w:pPr>
         <w:pStyle w:val="Titre3"/>
       </w:pPr>
-      <w:bookmarkStart w:id="35" w:name="_Toc103676899"/>
+      <w:bookmarkStart w:id="36" w:name="_Toc103927413"/>
       <w:r>
         <w:t>Matériel utilisé</w:t>
       </w:r>
-      <w:bookmarkEnd w:id="35"/>
+      <w:bookmarkEnd w:id="36"/>
     </w:p>
     <w:p>
       <w:pPr>
@@ -8010,50 +7932,42 @@
         <w:rPr>
           <w:lang w:val="en-US"/>
         </w:rPr>
-        <w:t xml:space="preserve">Windows 10 </w:t>
-      </w:r>
-      <w:proofErr w:type="spellStart"/>
+        <w:t>Windows 10 Éducation</w:t>
+      </w:r>
       <w:r>
         <w:rPr>
           <w:lang w:val="en-US"/>
         </w:rPr>
-        <w:t>Éducation</w:t>
-      </w:r>
-      <w:proofErr w:type="spellEnd"/>
+        <w:t xml:space="preserve"> </w:t>
+      </w:r>
       <w:r>
         <w:rPr>
           <w:lang w:val="en-US"/>
         </w:rPr>
-        <w:t xml:space="preserve"> </w:t>
+        <w:t>21H2</w:t>
       </w:r>
       <w:r>
         <w:rPr>
           <w:lang w:val="en-US"/>
         </w:rPr>
-        <w:t>21H2</w:t>
-      </w:r>
-      <w:r>
+        <w:t xml:space="preserve"> x64</w:t>
+      </w:r>
+    </w:p>
+    <w:p>
+      <w:pPr>
+        <w:pStyle w:val="Titre3"/>
         <w:rPr>
           <w:lang w:val="en-US"/>
         </w:rPr>
-        <w:t xml:space="preserve"> x64</w:t>
-      </w:r>
-    </w:p>
-    <w:p>
-      <w:pPr>
-        <w:pStyle w:val="Titre3"/>
+      </w:pPr>
+      <w:bookmarkStart w:id="37" w:name="_Toc103927414"/>
+      <w:r>
         <w:rPr>
           <w:lang w:val="en-US"/>
         </w:rPr>
-      </w:pPr>
-      <w:bookmarkStart w:id="36" w:name="_Toc103676900"/>
-      <w:r>
-        <w:rPr>
-          <w:lang w:val="en-US"/>
-        </w:rPr>
         <w:t>Librairies</w:t>
       </w:r>
-      <w:bookmarkEnd w:id="36"/>
+      <w:bookmarkEnd w:id="37"/>
       <w:r>
         <w:rPr>
           <w:lang w:val="en-US"/>
@@ -8122,34 +8036,12 @@
           <w:lang w:val="en-US"/>
         </w:rPr>
       </w:pPr>
-      <w:proofErr w:type="spellStart"/>
       <w:r>
         <w:rPr>
           <w:lang w:val="en-US"/>
         </w:rPr>
         <w:lastRenderedPageBreak/>
-        <w:t>JetBrains</w:t>
-      </w:r>
-      <w:proofErr w:type="spellEnd"/>
-      <w:r>
-        <w:rPr>
-          <w:lang w:val="en-US"/>
-        </w:rPr>
-        <w:t xml:space="preserve"> </w:t>
-      </w:r>
-      <w:proofErr w:type="spellStart"/>
-      <w:r>
-        <w:rPr>
-          <w:lang w:val="en-US"/>
-        </w:rPr>
-        <w:t>Reder</w:t>
-      </w:r>
-      <w:proofErr w:type="spellEnd"/>
-      <w:r>
-        <w:rPr>
-          <w:lang w:val="en-US"/>
-        </w:rPr>
-        <w:t xml:space="preserve"> Editor</w:t>
+        <w:t>JetBrains Reder Editor</w:t>
       </w:r>
     </w:p>
     <w:p>
@@ -8181,14 +8073,12 @@
           <w:lang w:val="en-US"/>
         </w:rPr>
       </w:pPr>
-      <w:proofErr w:type="spellStart"/>
       <w:r>
         <w:rPr>
           <w:lang w:val="en-US"/>
         </w:rPr>
         <w:t>TextMeshPro</w:t>
       </w:r>
-      <w:proofErr w:type="spellEnd"/>
     </w:p>
     <w:p>
       <w:pPr>
@@ -8467,14 +8357,12 @@
           <w:lang w:val="en-US"/>
         </w:rPr>
       </w:pPr>
-      <w:proofErr w:type="spellStart"/>
       <w:r>
         <w:rPr>
           <w:lang w:val="en-US"/>
         </w:rPr>
         <w:t>JSONSerialize</w:t>
       </w:r>
-      <w:proofErr w:type="spellEnd"/>
     </w:p>
     <w:p>
       <w:pPr>
@@ -8587,13 +8475,8 @@
         </w:numPr>
       </w:pPr>
       <w:r>
-        <w:t xml:space="preserve">Terrain </w:t>
-      </w:r>
-      <w:proofErr w:type="spellStart"/>
-      <w:r>
-        <w:t>Physics</w:t>
-      </w:r>
-      <w:proofErr w:type="spellEnd"/>
+        <w:t>Terrain Physics</w:t>
+      </w:r>
     </w:p>
     <w:p>
       <w:pPr>
@@ -8603,11 +8486,9 @@
           <w:numId w:val="32"/>
         </w:numPr>
       </w:pPr>
-      <w:proofErr w:type="spellStart"/>
       <w:r>
         <w:t>Tilemap</w:t>
       </w:r>
-      <w:proofErr w:type="spellEnd"/>
     </w:p>
     <w:p>
       <w:pPr>
@@ -8629,11 +8510,9 @@
           <w:numId w:val="32"/>
         </w:numPr>
       </w:pPr>
-      <w:proofErr w:type="spellStart"/>
       <w:r>
         <w:t>UIElements</w:t>
       </w:r>
-      <w:proofErr w:type="spellEnd"/>
     </w:p>
     <w:p>
       <w:pPr>
@@ -8646,19 +8525,11 @@
           <w:lang w:val="en-US"/>
         </w:rPr>
       </w:pPr>
-      <w:proofErr w:type="spellStart"/>
       <w:r>
         <w:rPr>
           <w:lang w:val="en-US"/>
         </w:rPr>
-        <w:t>UIElements</w:t>
-      </w:r>
-      <w:proofErr w:type="spellEnd"/>
-      <w:r>
-        <w:rPr>
-          <w:lang w:val="en-US"/>
-        </w:rPr>
-        <w:t xml:space="preserve"> Native</w:t>
+        <w:t>UIElements Native</w:t>
       </w:r>
     </w:p>
     <w:p>
@@ -8886,13 +8757,8 @@
         </w:numPr>
         <w:ind w:left="0"/>
       </w:pPr>
-      <w:proofErr w:type="gramStart"/>
-      <w:r>
-        <w:t>les</w:t>
-      </w:r>
-      <w:proofErr w:type="gramEnd"/>
-      <w:r>
-        <w:t xml:space="preserve"> répertoires où le logiciel est installé</w:t>
+      <w:r>
+        <w:t>les répertoires où le logiciel est installé</w:t>
       </w:r>
     </w:p>
     <w:p>
@@ -8904,13 +8770,8 @@
         </w:numPr>
         <w:ind w:left="0"/>
       </w:pPr>
-      <w:proofErr w:type="gramStart"/>
-      <w:r>
-        <w:t>la</w:t>
-      </w:r>
-      <w:proofErr w:type="gramEnd"/>
-      <w:r>
-        <w:t xml:space="preserve"> liste de tous les fichiers et une rapide description de leur contenu (des noms qui parlent !)</w:t>
+      <w:r>
+        <w:t>la liste de tous les fichiers et une rapide description de leur contenu (des noms qui parlent !)</w:t>
       </w:r>
     </w:p>
     <w:p>
@@ -8922,13 +8783,8 @@
         </w:numPr>
         <w:ind w:left="0"/>
       </w:pPr>
-      <w:proofErr w:type="gramStart"/>
-      <w:r>
-        <w:t>les</w:t>
-      </w:r>
-      <w:proofErr w:type="gramEnd"/>
-      <w:r>
-        <w:t xml:space="preserve"> versions des systèmes d'exploitation et des outils logiciels</w:t>
+      <w:r>
+        <w:t>les versions des systèmes d'exploitation et des outils logiciels</w:t>
       </w:r>
     </w:p>
     <w:p>
@@ -8940,13 +8796,8 @@
         </w:numPr>
         <w:ind w:left="0"/>
       </w:pPr>
-      <w:proofErr w:type="gramStart"/>
-      <w:r>
-        <w:t>la</w:t>
-      </w:r>
-      <w:proofErr w:type="gramEnd"/>
-      <w:r>
-        <w:t xml:space="preserve"> description exacte du matériel</w:t>
+      <w:r>
+        <w:t>la description exacte du matériel</w:t>
       </w:r>
     </w:p>
     <w:p>
@@ -8958,13 +8809,8 @@
         </w:numPr>
         <w:ind w:left="0"/>
       </w:pPr>
-      <w:proofErr w:type="gramStart"/>
-      <w:r>
-        <w:t>le</w:t>
-      </w:r>
-      <w:proofErr w:type="gramEnd"/>
-      <w:r>
-        <w:t xml:space="preserve"> numé</w:t>
+      <w:r>
+        <w:t>le numé</w:t>
       </w:r>
       <w:r>
         <w:t xml:space="preserve">ro de version de votre produit </w:t>
@@ -8985,14 +8831,9 @@
           <w:u w:val="single"/>
         </w:rPr>
       </w:pPr>
-      <w:proofErr w:type="gramStart"/>
       <w:r>
         <w:lastRenderedPageBreak/>
-        <w:t>programmation</w:t>
-      </w:r>
-      <w:proofErr w:type="gramEnd"/>
-      <w:r>
-        <w:t xml:space="preserve"> et scripts: librairies externes, dictionnaire des données, reconstruction du logiciel</w:t>
+        <w:t>programmation et scripts: librairies externes, dictionnaire des données, reconstruction du logiciel</w:t>
       </w:r>
       <w:r>
         <w:t xml:space="preserve"> </w:t>
@@ -9026,28 +8867,28 @@
       <w:pPr>
         <w:pStyle w:val="Titre2"/>
       </w:pPr>
-      <w:bookmarkStart w:id="37" w:name="_Toc25553321"/>
-      <w:bookmarkStart w:id="38" w:name="_Toc71691025"/>
-      <w:bookmarkStart w:id="39" w:name="_Toc103676901"/>
+      <w:bookmarkStart w:id="38" w:name="_Toc25553321"/>
+      <w:bookmarkStart w:id="39" w:name="_Toc71691025"/>
+      <w:bookmarkStart w:id="40" w:name="_Toc103927415"/>
       <w:r>
         <w:t>Description des test</w:t>
       </w:r>
-      <w:bookmarkEnd w:id="37"/>
+      <w:bookmarkEnd w:id="38"/>
       <w:r>
         <w:t>s effectués</w:t>
       </w:r>
-      <w:bookmarkEnd w:id="38"/>
       <w:bookmarkEnd w:id="39"/>
+      <w:bookmarkEnd w:id="40"/>
     </w:p>
     <w:p>
       <w:pPr>
         <w:pStyle w:val="Titre3"/>
       </w:pPr>
-      <w:bookmarkStart w:id="40" w:name="_Toc103676902"/>
+      <w:bookmarkStart w:id="41" w:name="_Toc103927416"/>
       <w:r>
         <w:t>Tests d’acceptations</w:t>
       </w:r>
-      <w:bookmarkEnd w:id="40"/>
+      <w:bookmarkEnd w:id="41"/>
     </w:p>
     <w:p>
       <w:pPr>
@@ -9247,15 +9088,7 @@
         <w:t>Quand</w:t>
       </w:r>
       <w:r>
-        <w:t xml:space="preserve"> le joueur </w:t>
-      </w:r>
-      <w:proofErr w:type="gramStart"/>
-      <w:r>
-        <w:t>as</w:t>
-      </w:r>
-      <w:proofErr w:type="gramEnd"/>
-      <w:r>
-        <w:t xml:space="preserve"> terminé de créer son puzzle, et confirme son choix, le système passe en mode création, avec les portes logique à la bonne plac</w:t>
+        <w:t xml:space="preserve"> le joueur as terminé de créer son puzzle, et confirme son choix, le système passe en mode création, avec les portes logique à la bonne plac</w:t>
       </w:r>
       <w:r>
         <w:t>e, qui fonctionne correctement</w:t>
@@ -9353,11 +9186,11 @@
       <w:pPr>
         <w:pStyle w:val="Titre3"/>
       </w:pPr>
-      <w:bookmarkStart w:id="41" w:name="_Toc103676903"/>
+      <w:bookmarkStart w:id="42" w:name="_Toc103927417"/>
       <w:r>
         <w:t>Test unitaire</w:t>
       </w:r>
-      <w:bookmarkEnd w:id="41"/>
+      <w:bookmarkEnd w:id="42"/>
     </w:p>
     <w:p>
       <w:r>
@@ -9447,6 +9280,7 @@
     </w:p>
     <w:p>
       <w:r>
+        <w:lastRenderedPageBreak/>
         <w:t xml:space="preserve">Test sur une porte </w:t>
       </w:r>
       <w:r>
@@ -9537,7 +9371,6 @@
           <w:noProof/>
           <w:lang w:eastAsia="ja-JP"/>
         </w:rPr>
-        <w:lastRenderedPageBreak/>
         <w:drawing>
           <wp:anchor distT="0" distB="0" distL="114300" distR="114300" simplePos="0" relativeHeight="251668480" behindDoc="0" locked="0" layoutInCell="1" allowOverlap="1">
             <wp:simplePos x="0" y="0"/>
@@ -9564,7 +9397,7 @@
                     </pic:cNvPicPr>
                   </pic:nvPicPr>
                   <pic:blipFill>
-                    <a:blip r:embed="rId35">
+                    <a:blip r:embed="rId40">
                       <a:extLst>
                         <a:ext uri="{28A0092B-C50C-407E-A947-70E740481C1C}">
                           <a14:useLocalDpi xmlns:a14="http://schemas.microsoft.com/office/drawing/2010/main" val="0"/>
@@ -10092,13 +9925,8 @@
         </w:numPr>
         <w:ind w:left="0"/>
       </w:pPr>
-      <w:proofErr w:type="gramStart"/>
-      <w:r>
-        <w:t>les</w:t>
-      </w:r>
-      <w:proofErr w:type="gramEnd"/>
-      <w:r>
-        <w:t xml:space="preserve"> conditions exactes de chaque test</w:t>
+      <w:r>
+        <w:t>les conditions exactes de chaque test</w:t>
       </w:r>
     </w:p>
     <w:p>
@@ -10110,13 +9938,8 @@
         </w:numPr>
         <w:ind w:left="0"/>
       </w:pPr>
-      <w:proofErr w:type="gramStart"/>
-      <w:r>
-        <w:t>les</w:t>
-      </w:r>
-      <w:proofErr w:type="gramEnd"/>
-      <w:r>
-        <w:t xml:space="preserve"> preuves de test (papier ou fichier)</w:t>
+      <w:r>
+        <w:t>les preuves de test (papier ou fichier)</w:t>
       </w:r>
     </w:p>
     <w:p>
@@ -10128,49 +9951,37 @@
         </w:numPr>
         <w:ind w:left="0"/>
       </w:pPr>
-      <w:proofErr w:type="gramStart"/>
-      <w:r>
-        <w:t>tests</w:t>
-      </w:r>
-      <w:proofErr w:type="gramEnd"/>
-      <w:r>
-        <w:t xml:space="preserve"> sans preuve: fournir au moins une description </w:t>
+      <w:r>
+        <w:t xml:space="preserve">tests sans preuve: fournir au moins une description </w:t>
       </w:r>
     </w:p>
     <w:p>
       <w:pPr>
         <w:pStyle w:val="Titre2"/>
       </w:pPr>
-      <w:bookmarkStart w:id="42" w:name="_Toc25553322"/>
-      <w:bookmarkStart w:id="43" w:name="_Toc71691026"/>
-      <w:bookmarkStart w:id="44" w:name="_Toc103676904"/>
-      <w:r>
+      <w:bookmarkStart w:id="43" w:name="_Toc25553322"/>
+      <w:bookmarkStart w:id="44" w:name="_Toc71691026"/>
+      <w:bookmarkStart w:id="45" w:name="_Toc103927418"/>
+      <w:r>
+        <w:lastRenderedPageBreak/>
         <w:t xml:space="preserve">Erreurs </w:t>
       </w:r>
-      <w:bookmarkEnd w:id="42"/>
+      <w:bookmarkEnd w:id="43"/>
       <w:r>
         <w:t>restantes</w:t>
       </w:r>
-      <w:bookmarkEnd w:id="43"/>
       <w:bookmarkEnd w:id="44"/>
+      <w:bookmarkEnd w:id="45"/>
       <w:r>
         <w:t xml:space="preserve">  </w:t>
       </w:r>
     </w:p>
     <w:p>
-      <w:bookmarkStart w:id="45" w:name="_Toc25553323"/>
-    </w:p>
-    <w:p>
-      <w:r>
-        <w:t xml:space="preserve">S'il reste encore des </w:t>
-      </w:r>
-      <w:proofErr w:type="gramStart"/>
-      <w:r>
-        <w:t>erreurs:</w:t>
-      </w:r>
-      <w:proofErr w:type="gramEnd"/>
-      <w:r>
-        <w:t xml:space="preserve"> </w:t>
+      <w:bookmarkStart w:id="46" w:name="_Toc25553323"/>
+    </w:p>
+    <w:p>
+      <w:r>
+        <w:t xml:space="preserve">S'il reste encore des erreurs: </w:t>
       </w:r>
     </w:p>
     <w:p/>
@@ -10199,7 +10010,7 @@
       <w:r>
         <w:t>Conséquences sur l'utilisation du produit</w:t>
       </w:r>
-      <w:bookmarkEnd w:id="45"/>
+      <w:bookmarkEnd w:id="46"/>
     </w:p>
     <w:p>
       <w:pPr>
@@ -10223,18 +10034,18 @@
       <w:pPr>
         <w:pStyle w:val="Titre2"/>
       </w:pPr>
-      <w:bookmarkStart w:id="46" w:name="_Toc25553326"/>
-      <w:bookmarkStart w:id="47" w:name="_Toc71691029"/>
-      <w:bookmarkStart w:id="48" w:name="_Toc103676905"/>
+      <w:bookmarkStart w:id="47" w:name="_Toc25553326"/>
+      <w:bookmarkStart w:id="48" w:name="_Toc71691029"/>
+      <w:bookmarkStart w:id="49" w:name="_Toc103927419"/>
       <w:r>
         <w:t>Liste des documents</w:t>
       </w:r>
-      <w:bookmarkEnd w:id="46"/>
+      <w:bookmarkEnd w:id="47"/>
       <w:r>
         <w:t xml:space="preserve"> fournis</w:t>
       </w:r>
-      <w:bookmarkEnd w:id="47"/>
       <w:bookmarkEnd w:id="48"/>
+      <w:bookmarkEnd w:id="49"/>
     </w:p>
     <w:p/>
     <w:p>
@@ -10258,7 +10069,6 @@
         </w:numPr>
       </w:pPr>
       <w:r>
-        <w:lastRenderedPageBreak/>
         <w:t>Journal de travail</w:t>
       </w:r>
     </w:p>
@@ -10304,18 +10114,18 @@
       <w:pPr>
         <w:pStyle w:val="Titre1"/>
       </w:pPr>
-      <w:bookmarkStart w:id="49" w:name="_Toc25553328"/>
-      <w:bookmarkStart w:id="50" w:name="_Toc71703263"/>
-      <w:bookmarkStart w:id="51" w:name="_Toc103676906"/>
+      <w:bookmarkStart w:id="50" w:name="_Toc25553328"/>
+      <w:bookmarkStart w:id="51" w:name="_Toc71703263"/>
+      <w:bookmarkStart w:id="52" w:name="_Toc103927420"/>
       <w:r>
         <w:t>C</w:t>
       </w:r>
-      <w:bookmarkEnd w:id="49"/>
       <w:bookmarkEnd w:id="50"/>
+      <w:bookmarkEnd w:id="51"/>
       <w:r>
         <w:t>onclusions</w:t>
       </w:r>
-      <w:bookmarkEnd w:id="51"/>
+      <w:bookmarkEnd w:id="52"/>
     </w:p>
     <w:p>
       <w:pPr>
@@ -10328,13 +10138,8 @@
         <w:ind w:left="0"/>
       </w:pPr>
       <w:r>
-        <w:t xml:space="preserve">Développez en tous cas les points </w:t>
-      </w:r>
-      <w:proofErr w:type="gramStart"/>
-      <w:r>
-        <w:t>suivants:</w:t>
-      </w:r>
-      <w:proofErr w:type="gramEnd"/>
+        <w:t>Développez en tous cas les points suivants:</w:t>
+      </w:r>
     </w:p>
     <w:p>
       <w:pPr>
@@ -10404,31 +10209,31 @@
       <w:pPr>
         <w:pStyle w:val="Titre1"/>
       </w:pPr>
-      <w:bookmarkStart w:id="52" w:name="_Toc71703264"/>
-      <w:bookmarkStart w:id="53" w:name="_Toc103676907"/>
+      <w:bookmarkStart w:id="53" w:name="_Toc71703264"/>
+      <w:bookmarkStart w:id="54" w:name="_Toc103927421"/>
       <w:r>
         <w:lastRenderedPageBreak/>
         <w:t>A</w:t>
       </w:r>
-      <w:bookmarkEnd w:id="52"/>
+      <w:bookmarkEnd w:id="53"/>
       <w:r>
         <w:t>nnexes</w:t>
       </w:r>
-      <w:bookmarkEnd w:id="53"/>
+      <w:bookmarkEnd w:id="54"/>
     </w:p>
     <w:p/>
     <w:p>
       <w:pPr>
         <w:pStyle w:val="Titre2"/>
       </w:pPr>
-      <w:bookmarkStart w:id="54" w:name="_Toc103676908"/>
+      <w:bookmarkStart w:id="55" w:name="_Toc103927422"/>
       <w:r>
         <w:t>Résumé du rapport du TPI / version succincte de la documentation</w:t>
       </w:r>
-      <w:bookmarkEnd w:id="54"/>
+      <w:bookmarkEnd w:id="55"/>
     </w:p>
     <w:p/>
-    <w:bookmarkStart w:id="55" w:name="_Toc103676909" w:displacedByCustomXml="next"/>
+    <w:bookmarkStart w:id="56" w:name="_Toc103927423" w:displacedByCustomXml="next"/>
     <w:sdt>
       <w:sdtPr>
         <w:rPr>
@@ -10455,7 +10260,7 @@
           <w:r>
             <w:t>Sources – Bibliographie</w:t>
           </w:r>
-          <w:bookmarkEnd w:id="55"/>
+          <w:bookmarkEnd w:id="56"/>
         </w:p>
         <w:sdt>
           <w:sdtPr>
@@ -10549,21 +10354,7 @@
                 <w:rPr>
                   <w:lang w:val="en-US"/>
                 </w:rPr>
-                <w:instrText xml:space="preserve"> XE "</w:instrText>
-              </w:r>
-              <w:proofErr w:type="spellStart"/>
-              <w:r>
-                <w:rPr>
-                  <w:lang w:val="en-US"/>
-                </w:rPr>
-                <w:instrText>screenshot:Instantané</w:instrText>
-              </w:r>
-              <w:proofErr w:type="spellEnd"/>
-              <w:r>
-                <w:rPr>
-                  <w:lang w:val="en-US"/>
-                </w:rPr>
-                <w:instrText xml:space="preserve">, photo" </w:instrText>
+                <w:instrText xml:space="preserve"> XE "screenshot:Instantané, photo" </w:instrText>
               </w:r>
               <w:r>
                 <w:rPr>
@@ -10665,33 +10456,25 @@
         <w:t>s</w:t>
       </w:r>
       <w:r>
-        <w:t xml:space="preserve"> (Titre, auteur, date), des sites Internet (URL) consultés, des articles (Revue, date, titre, </w:t>
-      </w:r>
-      <w:proofErr w:type="gramStart"/>
-      <w:r>
-        <w:t>auteur)…</w:t>
-      </w:r>
-      <w:proofErr w:type="gramEnd"/>
-      <w:r>
-        <w:t xml:space="preserve"> Et de toutes les aides externes (noms)   </w:t>
+        <w:t xml:space="preserve"> (Titre, auteur, date), des sites Internet (URL) consultés, des articles (Revue, date, titre, auteur)… Et de toutes les aides externes (noms)   </w:t>
       </w:r>
     </w:p>
     <w:p>
       <w:pPr>
         <w:pStyle w:val="Titre2"/>
       </w:pPr>
-      <w:bookmarkStart w:id="56" w:name="_Toc25553330"/>
-      <w:bookmarkStart w:id="57" w:name="_Toc71703266"/>
-      <w:bookmarkStart w:id="58" w:name="_Toc103676910"/>
+      <w:bookmarkStart w:id="57" w:name="_Toc25553330"/>
+      <w:bookmarkStart w:id="58" w:name="_Toc71703266"/>
+      <w:bookmarkStart w:id="59" w:name="_Toc103927424"/>
       <w:r>
         <w:t xml:space="preserve">Journal de </w:t>
       </w:r>
-      <w:bookmarkEnd w:id="56"/>
       <w:bookmarkEnd w:id="57"/>
+      <w:bookmarkEnd w:id="58"/>
       <w:r>
         <w:t>travail</w:t>
       </w:r>
-      <w:bookmarkEnd w:id="58"/>
+      <w:bookmarkEnd w:id="59"/>
     </w:p>
     <w:p/>
     <w:tbl>
@@ -10816,29 +10599,29 @@
           <w:b/>
         </w:rPr>
       </w:pPr>
-      <w:bookmarkStart w:id="59" w:name="_Toc25553331"/>
-      <w:bookmarkStart w:id="60" w:name="_Toc103676911"/>
+      <w:bookmarkStart w:id="60" w:name="_Toc25553331"/>
+      <w:bookmarkStart w:id="61" w:name="_Toc103927425"/>
+      <w:bookmarkEnd w:id="61"/>
+    </w:p>
+    <w:p/>
+    <w:p>
+      <w:pPr>
+        <w:pStyle w:val="Titre2"/>
+      </w:pPr>
+      <w:bookmarkStart w:id="62" w:name="_Toc71703267"/>
+      <w:bookmarkStart w:id="63" w:name="_Toc103927426"/>
+      <w:r>
+        <w:t>Manuel d'Installation</w:t>
+      </w:r>
       <w:bookmarkEnd w:id="60"/>
-    </w:p>
-    <w:p/>
-    <w:p>
-      <w:pPr>
-        <w:pStyle w:val="Titre2"/>
-      </w:pPr>
-      <w:bookmarkStart w:id="61" w:name="_Toc71703267"/>
-      <w:bookmarkStart w:id="62" w:name="_Toc103676912"/>
-      <w:r>
-        <w:t>Manuel d'Installation</w:t>
-      </w:r>
-      <w:bookmarkEnd w:id="59"/>
-      <w:bookmarkEnd w:id="61"/>
       <w:bookmarkEnd w:id="62"/>
+      <w:bookmarkEnd w:id="63"/>
     </w:p>
     <w:p>
       <w:r>
         <w:t xml:space="preserve">Sous </w:t>
       </w:r>
-      <w:hyperlink r:id="rId36" w:history="1">
+      <w:hyperlink r:id="rId41" w:history="1">
         <w:r>
           <w:rPr>
             <w:rStyle w:val="Lienhypertexte"/>
@@ -10855,7 +10638,6 @@
       <w:r>
         <w:instrText xml:space="preserve"> XE "</w:instrText>
       </w:r>
-      <w:proofErr w:type="spellStart"/>
       <w:r>
         <w:instrText>release:derni</w:instrText>
       </w:r>
@@ -10863,11 +10645,7 @@
         <w:instrText>è</w:instrText>
       </w:r>
       <w:r>
-        <w:instrText>re</w:instrText>
-      </w:r>
-      <w:proofErr w:type="spellEnd"/>
-      <w:r>
-        <w:instrText xml:space="preserve"> version du programme</w:instrText>
+        <w:instrText>re version du programme</w:instrText>
       </w:r>
       <w:r>
         <w:instrText xml:space="preserve">" </w:instrText>
@@ -10890,26 +10668,16 @@
     </w:p>
     <w:p>
       <w:r>
-        <w:t xml:space="preserve">Après avoir télécharger le jeu, feuillez le désarchiver, avec un programme comme </w:t>
-      </w:r>
-      <w:proofErr w:type="spellStart"/>
-      <w:r>
-        <w:t>winrar</w:t>
-      </w:r>
-      <w:proofErr w:type="spellEnd"/>
+        <w:t>Après avoir télécharger le jeu, feuillez le désarchiver, avec un programme comme winrar</w:t>
+      </w:r>
       <w:r>
         <w:fldChar w:fldCharType="begin"/>
       </w:r>
       <w:r>
         <w:instrText xml:space="preserve"> XE "</w:instrText>
       </w:r>
-      <w:proofErr w:type="spellStart"/>
-      <w:r>
-        <w:instrText>winrar:programme</w:instrText>
-      </w:r>
-      <w:proofErr w:type="spellEnd"/>
-      <w:r>
-        <w:instrText xml:space="preserve"> d'archivage de dossiers</w:instrText>
+      <w:r>
+        <w:instrText>winrar:programme d'archivage de dossiers</w:instrText>
       </w:r>
       <w:r>
         <w:instrText xml:space="preserve">" </w:instrText>
@@ -10926,19 +10694,9 @@
       <w:r>
         <w:instrText xml:space="preserve"> XE "</w:instrText>
       </w:r>
-      <w:proofErr w:type="spellStart"/>
-      <w:r>
-        <w:instrText>EXE:programmes</w:instrText>
-      </w:r>
-      <w:proofErr w:type="spellEnd"/>
-      <w:r>
-        <w:instrText xml:space="preserve"> </w:instrText>
-      </w:r>
-      <w:proofErr w:type="spellStart"/>
-      <w:r>
-        <w:instrText>windows</w:instrText>
-      </w:r>
-      <w:proofErr w:type="spellEnd"/>
+      <w:r>
+        <w:instrText>EXE:programmes windows</w:instrText>
+      </w:r>
       <w:r>
         <w:instrText xml:space="preserve">" </w:instrText>
       </w:r>
@@ -10948,8 +10706,6 @@
       <w:r>
         <w:t>.</w:t>
       </w:r>
-      <w:bookmarkStart w:id="63" w:name="_GoBack"/>
-      <w:bookmarkEnd w:id="63"/>
     </w:p>
     <w:p/>
     <w:p>
@@ -10958,7 +10714,7 @@
       </w:pPr>
       <w:bookmarkStart w:id="64" w:name="_Toc25553332"/>
       <w:bookmarkStart w:id="65" w:name="_Toc71703268"/>
-      <w:bookmarkStart w:id="66" w:name="_Toc103676913"/>
+      <w:bookmarkStart w:id="66" w:name="_Toc103927427"/>
       <w:r>
         <w:t>Manuel d'Utilisation</w:t>
       </w:r>
@@ -10978,8 +10734,8 @@
       <w:r>
         <w:lastRenderedPageBreak/>
         <w:pict>
-          <v:shape id="_x0000_i1089" type="#_x0000_t75" style="width:453.75pt;height:249pt">
-            <v:imagedata r:id="rId37" o:title="awdasrh"/>
+          <v:shape id="_x0000_i1134" type="#_x0000_t75" style="width:453pt;height:255.1pt">
+            <v:imagedata r:id="rId42" o:title="capt1"/>
           </v:shape>
         </w:pict>
       </w:r>
@@ -11013,8 +10769,8 @@
     <w:p>
       <w:r>
         <w:pict>
-          <v:shape id="_x0000_i1090" type="#_x0000_t75" style="width:453pt;height:254.25pt">
-            <v:imagedata r:id="rId38" o:title="eeref¨$"/>
+          <v:shape id="_x0000_i1136" type="#_x0000_t75" style="width:453pt;height:255.7pt">
+            <v:imagedata r:id="rId43" o:title="capt2"/>
           </v:shape>
         </w:pict>
       </w:r>
@@ -11047,38 +10803,23 @@
     </w:p>
     <w:p>
       <w:r>
-        <w:t xml:space="preserve">Il y a aussi possibilité de zoomer et </w:t>
-      </w:r>
-      <w:proofErr w:type="spellStart"/>
-      <w:r>
-        <w:t>d</w:t>
+        <w:t>Il y a aussi possibilité de zoomer et d</w:t>
       </w:r>
       <w:r>
         <w:t>é</w:t>
       </w:r>
       <w:r>
-        <w:t>zoomer</w:t>
-      </w:r>
-      <w:proofErr w:type="spellEnd"/>
-      <w:r>
-        <w:t xml:space="preserve">, avec le </w:t>
-      </w:r>
-      <w:proofErr w:type="spellStart"/>
-      <w:r>
-        <w:t>slider</w:t>
-      </w:r>
-      <w:proofErr w:type="spellEnd"/>
+        <w:t>zoomer, avec le slider</w:t>
+      </w:r>
       <w:r>
         <w:fldChar w:fldCharType="begin"/>
       </w:r>
       <w:r>
         <w:instrText xml:space="preserve"> XE "</w:instrText>
       </w:r>
-      <w:proofErr w:type="spellStart"/>
       <w:r>
         <w:instrText>slider:glisseur</w:instrText>
       </w:r>
-      <w:proofErr w:type="spellEnd"/>
       <w:r>
         <w:instrText xml:space="preserve">" </w:instrText>
       </w:r>
@@ -11093,8 +10834,8 @@
       <w:r>
         <w:lastRenderedPageBreak/>
         <w:pict>
-          <v:shape id="_x0000_i1101" type="#_x0000_t75" style="width:453pt;height:255pt">
-            <v:imagedata r:id="rId39" o:title="trjzj"/>
+          <v:shape id="_x0000_i1138" type="#_x0000_t75" style="width:453pt;height:254.55pt">
+            <v:imagedata r:id="rId44" o:title="capt4"/>
           </v:shape>
         </w:pict>
       </w:r>
@@ -11109,13 +10850,8 @@
       <w:r>
         <w:instrText xml:space="preserve"> XE "</w:instrText>
       </w:r>
-      <w:proofErr w:type="spellStart"/>
-      <w:r>
-        <w:instrText>UI:User</w:instrText>
-      </w:r>
-      <w:proofErr w:type="spellEnd"/>
-      <w:r>
-        <w:instrText xml:space="preserve"> interface, interface graphique</w:instrText>
+      <w:r>
+        <w:instrText>UI:User interface, interface graphique</w:instrText>
       </w:r>
       <w:r>
         <w:instrText xml:space="preserve">" </w:instrText>
@@ -11133,54 +10869,11 @@
           <w:noProof/>
           <w:lang w:eastAsia="ja-JP"/>
         </w:rPr>
-        <w:drawing>
-          <wp:inline distT="0" distB="0" distL="0" distR="0">
-            <wp:extent cx="5753100" cy="3238500"/>
-            <wp:effectExtent l="0" t="0" r="0" b="0"/>
-            <wp:docPr id="2" name="Image 2" descr="C:\Users\jessy.borcard\AppData\Local\Microsoft\Windows\INetCache\Content.Word\htjrzk.PNG"/>
-            <wp:cNvGraphicFramePr>
-              <a:graphicFrameLocks xmlns:a="http://schemas.openxmlformats.org/drawingml/2006/main" noChangeAspect="1"/>
-            </wp:cNvGraphicFramePr>
-            <a:graphic xmlns:a="http://schemas.openxmlformats.org/drawingml/2006/main">
-              <a:graphicData uri="http://schemas.openxmlformats.org/drawingml/2006/picture">
-                <pic:pic xmlns:pic="http://schemas.openxmlformats.org/drawingml/2006/picture">
-                  <pic:nvPicPr>
-                    <pic:cNvPr id="0" name="Picture 80" descr="C:\Users\jessy.borcard\AppData\Local\Microsoft\Windows\INetCache\Content.Word\htjrzk.PNG"/>
-                    <pic:cNvPicPr>
-                      <a:picLocks noChangeAspect="1" noChangeArrowheads="1"/>
-                    </pic:cNvPicPr>
-                  </pic:nvPicPr>
-                  <pic:blipFill>
-                    <a:blip r:embed="rId40">
-                      <a:extLst>
-                        <a:ext uri="{28A0092B-C50C-407E-A947-70E740481C1C}">
-                          <a14:useLocalDpi xmlns:a14="http://schemas.microsoft.com/office/drawing/2010/main" val="0"/>
-                        </a:ext>
-                      </a:extLst>
-                    </a:blip>
-                    <a:srcRect/>
-                    <a:stretch>
-                      <a:fillRect/>
-                    </a:stretch>
-                  </pic:blipFill>
-                  <pic:spPr bwMode="auto">
-                    <a:xfrm>
-                      <a:off x="0" y="0"/>
-                      <a:ext cx="5753100" cy="3238500"/>
-                    </a:xfrm>
-                    <a:prstGeom prst="rect">
-                      <a:avLst/>
-                    </a:prstGeom>
-                    <a:noFill/>
-                    <a:ln>
-                      <a:noFill/>
-                    </a:ln>
-                  </pic:spPr>
-                </pic:pic>
-              </a:graphicData>
-            </a:graphic>
-          </wp:inline>
-        </w:drawing>
+        <w:pict>
+          <v:shape id="_x0000_i1139" type="#_x0000_t75" style="width:453pt;height:255.1pt">
+            <v:imagedata r:id="rId45" o:title="capt3"/>
+          </v:shape>
+        </w:pict>
       </w:r>
     </w:p>
     <w:p>
@@ -11192,8 +10885,8 @@
       <w:r>
         <w:lastRenderedPageBreak/>
         <w:pict>
-          <v:shape id="_x0000_i1127" type="#_x0000_t75" style="width:453pt;height:254.25pt">
-            <v:imagedata r:id="rId41" o:title="jtjtjttjtj"/>
+          <v:shape id="_x0000_i1141" type="#_x0000_t75" style="width:453.55pt;height:254pt">
+            <v:imagedata r:id="rId46" o:title="capt5"/>
           </v:shape>
         </w:pict>
       </w:r>
@@ -11205,26 +10898,16 @@
     </w:p>
     <w:p>
       <w:r>
-        <w:t xml:space="preserve">En appuyant sur le bouton avec l’appareil photo, il est possible de prendre un </w:t>
-      </w:r>
-      <w:proofErr w:type="spellStart"/>
-      <w:r>
-        <w:t>screenshot</w:t>
-      </w:r>
-      <w:proofErr w:type="spellEnd"/>
+        <w:t>En appuyant sur le bouton avec l’appareil photo, il est possible de prendre un screenshot</w:t>
+      </w:r>
       <w:r>
         <w:fldChar w:fldCharType="begin"/>
       </w:r>
       <w:r>
         <w:instrText xml:space="preserve"> XE "</w:instrText>
       </w:r>
-      <w:proofErr w:type="spellStart"/>
-      <w:r>
-        <w:instrText>screenshot:Instantané</w:instrText>
-      </w:r>
-      <w:proofErr w:type="spellEnd"/>
-      <w:r>
-        <w:instrText>, photo</w:instrText>
+      <w:r>
+        <w:instrText>screenshot:Instantané, photo</w:instrText>
       </w:r>
       <w:r>
         <w:instrText xml:space="preserve">" </w:instrText>
@@ -11233,52 +10916,23 @@
         <w:fldChar w:fldCharType="end"/>
       </w:r>
       <w:r>
-        <w:t xml:space="preserve"> du puzzle courant, avec les boutons </w:t>
-      </w:r>
-      <w:proofErr w:type="spellStart"/>
-      <w:r>
-        <w:t>a</w:t>
-      </w:r>
-      <w:proofErr w:type="spellEnd"/>
-      <w:r>
-        <w:t xml:space="preserve"> droite des portes logique, il est possible de changer l’entrée, si la sortie, finale est en verte, le puzzle est gagné, et vous retournerez au menu principale.</w:t>
+        <w:t xml:space="preserve"> du puzzle courant, avec les boutons a droite des portes logique, il est possible de changer l’entrée, si la sortie, finale est en verte, le puzzle est gagné, et vous retournerez au menu principale.</w:t>
       </w:r>
       <w:r>
         <w:t xml:space="preserve"> </w:t>
       </w:r>
       <w:r>
-        <w:t>Il y a a</w:t>
-      </w:r>
-      <w:r>
-        <w:t xml:space="preserve">ussi possibilité de zoomer et </w:t>
-      </w:r>
-      <w:proofErr w:type="spellStart"/>
-      <w:r>
-        <w:t>dé</w:t>
-      </w:r>
-      <w:r>
-        <w:t>zoomer</w:t>
-      </w:r>
-      <w:proofErr w:type="spellEnd"/>
-      <w:r>
-        <w:t xml:space="preserve">, avec le </w:t>
-      </w:r>
-      <w:proofErr w:type="spellStart"/>
-      <w:r>
-        <w:t>slider</w:t>
-      </w:r>
-      <w:proofErr w:type="spellEnd"/>
+        <w:t>Il y a aussi possibilité de zoomer et dézoomer, avec le slider</w:t>
+      </w:r>
       <w:r>
         <w:fldChar w:fldCharType="begin"/>
       </w:r>
       <w:r>
         <w:instrText xml:space="preserve"> XE "</w:instrText>
       </w:r>
-      <w:proofErr w:type="spellStart"/>
       <w:r>
         <w:instrText>slider:glisseur</w:instrText>
       </w:r>
-      <w:proofErr w:type="spellEnd"/>
       <w:r>
         <w:instrText xml:space="preserve">" </w:instrText>
       </w:r>
@@ -11296,7 +10950,7 @@
       </w:pPr>
       <w:bookmarkStart w:id="67" w:name="_Toc71703270"/>
       <w:bookmarkStart w:id="68" w:name="_Toc25553334"/>
-      <w:bookmarkStart w:id="69" w:name="_Toc103676914"/>
+      <w:bookmarkStart w:id="69" w:name="_Toc103927428"/>
       <w:r>
         <w:t>A</w:t>
       </w:r>
@@ -11314,9 +10968,11 @@
       <w:pPr>
         <w:pStyle w:val="Titre3"/>
       </w:pPr>
+      <w:bookmarkStart w:id="70" w:name="_Toc103927429"/>
       <w:r>
         <w:t>Version de la documentation</w:t>
       </w:r>
+      <w:bookmarkEnd w:id="70"/>
     </w:p>
     <w:p/>
     <w:p>
@@ -11341,11 +10997,11 @@
       <w:pPr>
         <w:pStyle w:val="Titre1"/>
       </w:pPr>
-      <w:bookmarkStart w:id="70" w:name="_Toc103676915"/>
+      <w:bookmarkStart w:id="71" w:name="_Toc103927430"/>
       <w:r>
         <w:t>Glossaire</w:t>
       </w:r>
-      <w:bookmarkEnd w:id="70"/>
+      <w:bookmarkEnd w:id="71"/>
     </w:p>
     <w:p>
       <w:pPr>
@@ -11432,7 +11088,7 @@
           <w:noProof/>
         </w:rPr>
         <w:tab/>
-        <w:t>3, 6, 16, 21</w:t>
+        <w:t>3, 6, 17, 22</w:t>
       </w:r>
     </w:p>
     <w:p>
@@ -11473,7 +11129,7 @@
           <w:noProof/>
         </w:rPr>
         <w:tab/>
-        <w:t>16</w:t>
+        <w:t>17</w:t>
       </w:r>
     </w:p>
     <w:p>
@@ -11536,7 +11192,7 @@
           <w:noProof/>
         </w:rPr>
         <w:tab/>
-        <w:t>21</w:t>
+        <w:t>22</w:t>
       </w:r>
     </w:p>
     <w:p>
@@ -11597,7 +11253,7 @@
           <w:noProof/>
         </w:rPr>
         <w:tab/>
-        <w:t>3, 20</w:t>
+        <w:t>3, 21</w:t>
       </w:r>
     </w:p>
     <w:p>
@@ -11658,7 +11314,7 @@
           <w:noProof/>
         </w:rPr>
         <w:tab/>
-        <w:t>23</w:t>
+        <w:t>24</w:t>
       </w:r>
     </w:p>
     <w:p>
@@ -11719,7 +11375,7 @@
           <w:noProof/>
         </w:rPr>
         <w:tab/>
-        <w:t>21</w:t>
+        <w:t>22</w:t>
       </w:r>
     </w:p>
     <w:p>
@@ -11882,7 +11538,7 @@
           <w:noProof/>
         </w:rPr>
         <w:tab/>
-        <w:t>21</w:t>
+        <w:t>22</w:t>
       </w:r>
     </w:p>
     <w:p>
@@ -11923,7 +11579,7 @@
           <w:noProof/>
         </w:rPr>
         <w:tab/>
-        <w:t>21</w:t>
+        <w:t>22</w:t>
       </w:r>
     </w:p>
     <w:p>
@@ -11964,7 +11620,7 @@
           <w:noProof/>
         </w:rPr>
         <w:tab/>
-        <w:t>21</w:t>
+        <w:t>22</w:t>
       </w:r>
     </w:p>
     <w:p>
@@ -12025,7 +11681,7 @@
           <w:noProof/>
         </w:rPr>
         <w:tab/>
-        <w:t>6, 21</w:t>
+        <w:t>6, 22</w:t>
       </w:r>
     </w:p>
     <w:p>
@@ -12091,6 +11747,47 @@
     </w:p>
     <w:p>
       <w:pPr>
+        <w:pStyle w:val="Index1"/>
+        <w:tabs>
+          <w:tab w:val="right" w:leader="dot" w:pos="4165"/>
+        </w:tabs>
+        <w:rPr>
+          <w:noProof/>
+        </w:rPr>
+      </w:pPr>
+      <w:r>
+        <w:rPr>
+          <w:noProof/>
+        </w:rPr>
+        <w:t>préfabs</w:t>
+      </w:r>
+    </w:p>
+    <w:p>
+      <w:pPr>
+        <w:pStyle w:val="Index2"/>
+        <w:tabs>
+          <w:tab w:val="right" w:leader="dot" w:pos="4165"/>
+        </w:tabs>
+        <w:rPr>
+          <w:noProof/>
+        </w:rPr>
+      </w:pPr>
+      <w:r>
+        <w:rPr>
+          <w:noProof/>
+        </w:rPr>
+        <w:t>game objects sauvegarder dans les assets</w:t>
+      </w:r>
+      <w:r>
+        <w:rPr>
+          <w:noProof/>
+        </w:rPr>
+        <w:tab/>
+        <w:t>17</w:t>
+      </w:r>
+    </w:p>
+    <w:p>
+      <w:pPr>
         <w:pStyle w:val="Titreindex"/>
         <w:keepNext/>
         <w:tabs>
@@ -12188,7 +11885,7 @@
           <w:noProof/>
         </w:rPr>
         <w:tab/>
-        <w:t>23</w:t>
+        <w:t>24</w:t>
       </w:r>
     </w:p>
     <w:p>
@@ -12251,7 +11948,7 @@
           <w:noProof/>
         </w:rPr>
         <w:tab/>
-        <w:t>23, 26</w:t>
+        <w:t>24, 27</w:t>
       </w:r>
     </w:p>
     <w:p>
@@ -12292,7 +11989,48 @@
           <w:noProof/>
         </w:rPr>
         <w:tab/>
-        <w:t>24, 26</w:t>
+        <w:t>25, 27</w:t>
+      </w:r>
+    </w:p>
+    <w:p>
+      <w:pPr>
+        <w:pStyle w:val="Index1"/>
+        <w:tabs>
+          <w:tab w:val="right" w:leader="dot" w:pos="4165"/>
+        </w:tabs>
+        <w:rPr>
+          <w:noProof/>
+        </w:rPr>
+      </w:pPr>
+      <w:r>
+        <w:rPr>
+          <w:noProof/>
+        </w:rPr>
+        <w:t>sprites</w:t>
+      </w:r>
+    </w:p>
+    <w:p>
+      <w:pPr>
+        <w:pStyle w:val="Index2"/>
+        <w:tabs>
+          <w:tab w:val="right" w:leader="dot" w:pos="4165"/>
+        </w:tabs>
+        <w:rPr>
+          <w:noProof/>
+        </w:rPr>
+      </w:pPr>
+      <w:r>
+        <w:rPr>
+          <w:noProof/>
+        </w:rPr>
+        <w:t>Image pour les éléments du jeu</w:t>
+      </w:r>
+      <w:r>
+        <w:rPr>
+          <w:noProof/>
+        </w:rPr>
+        <w:tab/>
+        <w:t>17</w:t>
       </w:r>
     </w:p>
     <w:p>
@@ -12353,7 +12091,7 @@
           <w:noProof/>
         </w:rPr>
         <w:tab/>
-        <w:t>21</w:t>
+        <w:t>22</w:t>
       </w:r>
     </w:p>
     <w:p>
@@ -12414,7 +12152,7 @@
           <w:noProof/>
         </w:rPr>
         <w:tab/>
-        <w:t>12, 16, 17, 25</w:t>
+        <w:t>12, 17, 26</w:t>
       </w:r>
     </w:p>
     <w:p>
@@ -12455,7 +12193,7 @@
           <w:noProof/>
         </w:rPr>
         <w:tab/>
-        <w:t>17</w:t>
+        <w:t>18</w:t>
       </w:r>
     </w:p>
     <w:p>
@@ -12516,7 +12254,7 @@
           <w:noProof/>
         </w:rPr>
         <w:tab/>
-        <w:t>3, 20</w:t>
+        <w:t>3, 21</w:t>
       </w:r>
     </w:p>
     <w:p>
@@ -12578,7 +12316,7 @@
           <w:noProof/>
         </w:rPr>
         <w:tab/>
-        <w:t>23</w:t>
+        <w:t>24</w:t>
       </w:r>
     </w:p>
     <w:p>
@@ -12641,7 +12379,7 @@
           <w:noProof/>
         </w:rPr>
         <w:tab/>
-        <w:t>21</w:t>
+        <w:t>22</w:t>
       </w:r>
     </w:p>
     <w:p>
@@ -12682,7 +12420,7 @@
           <w:noProof/>
         </w:rPr>
         <w:tab/>
-        <w:t>3, 21</w:t>
+        <w:t>3, 22</w:t>
       </w:r>
     </w:p>
     <w:p>
@@ -12777,7 +12515,7 @@
         <w:sz w:val="16"/>
         <w:szCs w:val="16"/>
       </w:rPr>
-      <w:t>26</w:t>
+      <w:t>21</w:t>
     </w:r>
     <w:r>
       <w:rPr>
@@ -12796,15 +12534,7 @@
       <w:pStyle w:val="Pieddepage"/>
     </w:pPr>
     <w:r>
-      <w:t xml:space="preserve">Dernière </w:t>
-    </w:r>
-    <w:proofErr w:type="spellStart"/>
-    <w:r>
-      <w:t>modif</w:t>
-    </w:r>
-    <w:proofErr w:type="spellEnd"/>
-    <w:r>
-      <w:t> :</w:t>
+      <w:t>Dernière modif :</w:t>
     </w:r>
     <w:r>
       <w:fldChar w:fldCharType="begin"/>
@@ -12819,7 +12549,104 @@
       <w:rPr>
         <w:noProof/>
       </w:rPr>
-      <w:t>17 mai 2022</w:t>
+      <w:t>20 mai 2022</w:t>
+    </w:r>
+    <w:r>
+      <w:fldChar w:fldCharType="end"/>
+    </w:r>
+    <w:r>
+      <w:rPr>
+        <w:rStyle w:val="Numrodepage"/>
+        <w:sz w:val="16"/>
+        <w:szCs w:val="16"/>
+      </w:rPr>
+      <w:tab/>
+    </w:r>
+  </w:p>
+</w:ftr>
+</file>
+
+<file path=word/footer2.xml><?xml version="1.0" encoding="utf-8"?>
+<w:ftr xmlns:wpc="http://schemas.microsoft.com/office/word/2010/wordprocessingCanvas" xmlns:cx="http://schemas.microsoft.com/office/drawing/2014/chartex" xmlns:cx1="http://schemas.microsoft.com/office/drawing/2015/9/8/chartex" xmlns:mc="http://schemas.openxmlformats.org/markup-compatibility/2006" xmlns:o="urn:schemas-microsoft-com:office:office" xmlns:r="http://schemas.openxmlformats.org/officeDocument/2006/relationships" xmlns:m="http://schemas.openxmlformats.org/officeDocument/2006/math" xmlns:v="urn:schemas-microsoft-com:vml" xmlns:wp14="http://schemas.microsoft.com/office/word/2010/wordprocessingDrawing" xmlns:wp="http://schemas.openxmlformats.org/drawingml/2006/wordprocessingDrawing" xmlns:w10="urn:schemas-microsoft-com:office:word" xmlns:w="http://schemas.openxmlformats.org/wordprocessingml/2006/main" xmlns:w14="http://schemas.microsoft.com/office/word/2010/wordml" xmlns:w15="http://schemas.microsoft.com/office/word/2012/wordml" xmlns:w16se="http://schemas.microsoft.com/office/word/2015/wordml/symex" xmlns:wpg="http://schemas.microsoft.com/office/word/2010/wordprocessingGroup" xmlns:wpi="http://schemas.microsoft.com/office/word/2010/wordprocessingInk" xmlns:wne="http://schemas.microsoft.com/office/word/2006/wordml" xmlns:wps="http://schemas.microsoft.com/office/word/2010/wordprocessingShape" mc:Ignorable="w14 w15 w16se wp14">
+  <w:p>
+    <w:pPr>
+      <w:pStyle w:val="Pieddepage"/>
+    </w:pPr>
+    <w:r>
+      <w:t xml:space="preserve"> </w:t>
+    </w:r>
+    <w:r>
+      <w:t>Jessy Borcard</w:t>
+    </w:r>
+    <w:r>
+      <w:tab/>
+    </w:r>
+    <w:r>
+      <w:rPr>
+        <w:rStyle w:val="Numrodepage"/>
+        <w:sz w:val="16"/>
+        <w:szCs w:val="16"/>
+      </w:rPr>
+      <w:fldChar w:fldCharType="begin"/>
+    </w:r>
+    <w:r>
+      <w:rPr>
+        <w:rStyle w:val="Numrodepage"/>
+        <w:sz w:val="16"/>
+        <w:szCs w:val="16"/>
+      </w:rPr>
+      <w:instrText xml:space="preserve"> PAGE </w:instrText>
+    </w:r>
+    <w:r>
+      <w:rPr>
+        <w:rStyle w:val="Numrodepage"/>
+        <w:sz w:val="16"/>
+        <w:szCs w:val="16"/>
+      </w:rPr>
+      <w:fldChar w:fldCharType="separate"/>
+    </w:r>
+    <w:r>
+      <w:rPr>
+        <w:rStyle w:val="Numrodepage"/>
+        <w:noProof/>
+        <w:sz w:val="16"/>
+        <w:szCs w:val="16"/>
+      </w:rPr>
+      <w:t>4</w:t>
+    </w:r>
+    <w:r>
+      <w:rPr>
+        <w:rStyle w:val="Numrodepage"/>
+        <w:sz w:val="16"/>
+        <w:szCs w:val="16"/>
+      </w:rPr>
+      <w:fldChar w:fldCharType="end"/>
+    </w:r>
+    <w:r>
+      <w:tab/>
+    </w:r>
+  </w:p>
+  <w:p>
+    <w:pPr>
+      <w:pStyle w:val="Pieddepage"/>
+    </w:pPr>
+    <w:r>
+      <w:t>Dernière modif :</w:t>
+    </w:r>
+    <w:r>
+      <w:fldChar w:fldCharType="begin"/>
+    </w:r>
+    <w:r>
+      <w:instrText xml:space="preserve"> TIME \@ "d MMMM yyyy" </w:instrText>
+    </w:r>
+    <w:r>
+      <w:fldChar w:fldCharType="separate"/>
+    </w:r>
+    <w:r>
+      <w:rPr>
+        <w:noProof/>
+      </w:rPr>
+      <w:t>20 mai 2022</w:t>
     </w:r>
     <w:r>
       <w:fldChar w:fldCharType="end"/>
@@ -12864,6 +12691,158 @@
         <w:bottom w:val="single" w:sz="4" w:space="1" w:color="auto"/>
       </w:pBdr>
     </w:pPr>
+    <w:r>
+      <w:pict>
+        <v:shapetype id="_x0000_t75" coordsize="21600,21600" o:spt="75" o:preferrelative="t" path="m@4@5l@4@11@9@11@9@5xe" filled="f" stroked="f">
+          <v:stroke joinstyle="miter"/>
+          <v:formulas>
+            <v:f eqn="if lineDrawn pixelLineWidth 0"/>
+            <v:f eqn="sum @0 1 0"/>
+            <v:f eqn="sum 0 0 @1"/>
+            <v:f eqn="prod @2 1 2"/>
+            <v:f eqn="prod @3 21600 pixelWidth"/>
+            <v:f eqn="prod @3 21600 pixelHeight"/>
+            <v:f eqn="sum @0 0 1"/>
+            <v:f eqn="prod @6 1 2"/>
+            <v:f eqn="prod @7 21600 pixelWidth"/>
+            <v:f eqn="sum @8 21600 0"/>
+            <v:f eqn="prod @7 21600 pixelHeight"/>
+            <v:f eqn="sum @10 21600 0"/>
+          </v:formulas>
+          <v:path o:extrusionok="f" gradientshapeok="t" o:connecttype="rect"/>
+          <o:lock v:ext="edit" aspectratio="t"/>
+        </v:shapetype>
+        <v:shape id="_x0000_i1110" type="#_x0000_t75" style="width:28.35pt;height:28.35pt">
+          <v:imagedata r:id="rId1" o:title="New Piskel (12) (1)"/>
+        </v:shape>
+      </w:pict>
+    </w:r>
+    <w:r>
+      <w:tab/>
+    </w:r>
+    <w:r>
+      <w:t>Dossier de projet</w:t>
+    </w:r>
+    <w:r>
+      <w:tab/>
+      <w:t>Eurêka !</w:t>
+    </w:r>
+  </w:p>
+</w:hdr>
+</file>
+
+<file path=word/header2.xml><?xml version="1.0" encoding="utf-8"?>
+<w:hdr xmlns:wpc="http://schemas.microsoft.com/office/word/2010/wordprocessingCanvas" xmlns:cx="http://schemas.microsoft.com/office/drawing/2014/chartex" xmlns:cx1="http://schemas.microsoft.com/office/drawing/2015/9/8/chartex" xmlns:mc="http://schemas.openxmlformats.org/markup-compatibility/2006" xmlns:o="urn:schemas-microsoft-com:office:office" xmlns:r="http://schemas.openxmlformats.org/officeDocument/2006/relationships" xmlns:m="http://schemas.openxmlformats.org/officeDocument/2006/math" xmlns:v="urn:schemas-microsoft-com:vml" xmlns:wp14="http://schemas.microsoft.com/office/word/2010/wordprocessingDrawing" xmlns:wp="http://schemas.openxmlformats.org/drawingml/2006/wordprocessingDrawing" xmlns:w10="urn:schemas-microsoft-com:office:word" xmlns:w="http://schemas.openxmlformats.org/wordprocessingml/2006/main" xmlns:w14="http://schemas.microsoft.com/office/word/2010/wordml" xmlns:w15="http://schemas.microsoft.com/office/word/2012/wordml" xmlns:w16se="http://schemas.microsoft.com/office/word/2015/wordml/symex" xmlns:wpg="http://schemas.microsoft.com/office/word/2010/wordprocessingGroup" xmlns:wpi="http://schemas.microsoft.com/office/word/2010/wordprocessingInk" xmlns:wne="http://schemas.microsoft.com/office/word/2006/wordml" xmlns:wps="http://schemas.microsoft.com/office/word/2010/wordprocessingShape" mc:Ignorable="w14 w15 w16se wp14">
+  <w:p>
+    <w:pPr>
+      <w:pStyle w:val="En-tte"/>
+      <w:pBdr>
+        <w:bottom w:val="single" w:sz="4" w:space="1" w:color="auto"/>
+      </w:pBdr>
+    </w:pPr>
+    <w:r>
+      <w:rPr>
+        <w:noProof/>
+        <w:lang w:eastAsia="ja-JP"/>
+      </w:rPr>
+      <w:drawing>
+        <wp:inline distT="0" distB="0" distL="0" distR="0">
+          <wp:extent cx="357505" cy="357505"/>
+          <wp:effectExtent l="0" t="0" r="4445" b="4445"/>
+          <wp:docPr id="21" name="Image 21" descr="New Piskel (12) (1)"/>
+          <wp:cNvGraphicFramePr>
+            <a:graphicFrameLocks xmlns:a="http://schemas.openxmlformats.org/drawingml/2006/main" noChangeAspect="1"/>
+          </wp:cNvGraphicFramePr>
+          <a:graphic xmlns:a="http://schemas.openxmlformats.org/drawingml/2006/main">
+            <a:graphicData uri="http://schemas.openxmlformats.org/drawingml/2006/picture">
+              <pic:pic xmlns:pic="http://schemas.openxmlformats.org/drawingml/2006/picture">
+                <pic:nvPicPr>
+                  <pic:cNvPr id="0" name="Picture 94" descr="New Piskel (12) (1)"/>
+                  <pic:cNvPicPr>
+                    <a:picLocks noChangeAspect="1" noChangeArrowheads="1"/>
+                  </pic:cNvPicPr>
+                </pic:nvPicPr>
+                <pic:blipFill>
+                  <a:blip r:embed="rId1">
+                    <a:extLst>
+                      <a:ext uri="{28A0092B-C50C-407E-A947-70E740481C1C}">
+                        <a14:useLocalDpi xmlns:a14="http://schemas.microsoft.com/office/drawing/2010/main" val="0"/>
+                      </a:ext>
+                    </a:extLst>
+                  </a:blip>
+                  <a:srcRect/>
+                  <a:stretch>
+                    <a:fillRect/>
+                  </a:stretch>
+                </pic:blipFill>
+                <pic:spPr bwMode="auto">
+                  <a:xfrm>
+                    <a:off x="0" y="0"/>
+                    <a:ext cx="357505" cy="357505"/>
+                  </a:xfrm>
+                  <a:prstGeom prst="rect">
+                    <a:avLst/>
+                  </a:prstGeom>
+                  <a:noFill/>
+                  <a:ln>
+                    <a:noFill/>
+                  </a:ln>
+                </pic:spPr>
+              </pic:pic>
+            </a:graphicData>
+          </a:graphic>
+        </wp:inline>
+      </w:drawing>
+    </w:r>
+    <w:r>
+      <w:tab/>
+    </w:r>
+    <w:r>
+      <w:t>Dossier de projet</w:t>
+    </w:r>
+    <w:r>
+      <w:tab/>
+      <w:t>Eurêka !</w:t>
+    </w:r>
+  </w:p>
+</w:hdr>
+</file>
+
+<file path=word/header3.xml><?xml version="1.0" encoding="utf-8"?>
+<w:hdr xmlns:wpc="http://schemas.microsoft.com/office/word/2010/wordprocessingCanvas" xmlns:cx="http://schemas.microsoft.com/office/drawing/2014/chartex" xmlns:cx1="http://schemas.microsoft.com/office/drawing/2015/9/8/chartex" xmlns:mc="http://schemas.openxmlformats.org/markup-compatibility/2006" xmlns:o="urn:schemas-microsoft-com:office:office" xmlns:r="http://schemas.openxmlformats.org/officeDocument/2006/relationships" xmlns:m="http://schemas.openxmlformats.org/officeDocument/2006/math" xmlns:v="urn:schemas-microsoft-com:vml" xmlns:wp14="http://schemas.microsoft.com/office/word/2010/wordprocessingDrawing" xmlns:wp="http://schemas.openxmlformats.org/drawingml/2006/wordprocessingDrawing" xmlns:w10="urn:schemas-microsoft-com:office:word" xmlns:w="http://schemas.openxmlformats.org/wordprocessingml/2006/main" xmlns:w14="http://schemas.microsoft.com/office/word/2010/wordml" xmlns:w15="http://schemas.microsoft.com/office/word/2012/wordml" xmlns:w16se="http://schemas.microsoft.com/office/word/2015/wordml/symex" xmlns:wpg="http://schemas.microsoft.com/office/word/2010/wordprocessingGroup" xmlns:wpi="http://schemas.microsoft.com/office/word/2010/wordprocessingInk" xmlns:wne="http://schemas.microsoft.com/office/word/2006/wordml" xmlns:wps="http://schemas.microsoft.com/office/word/2010/wordprocessingShape" mc:Ignorable="w14 w15 w16se wp14">
+  <w:p>
+    <w:pPr>
+      <w:pStyle w:val="En-tte"/>
+      <w:pBdr>
+        <w:bottom w:val="single" w:sz="4" w:space="1" w:color="auto"/>
+      </w:pBdr>
+    </w:pPr>
+    <w:r>
+      <w:pict>
+        <v:shapetype id="_x0000_t75" coordsize="21600,21600" o:spt="75" o:preferrelative="t" path="m@4@5l@4@11@9@11@9@5xe" filled="f" stroked="f">
+          <v:stroke joinstyle="miter"/>
+          <v:formulas>
+            <v:f eqn="if lineDrawn pixelLineWidth 0"/>
+            <v:f eqn="sum @0 1 0"/>
+            <v:f eqn="sum 0 0 @1"/>
+            <v:f eqn="prod @2 1 2"/>
+            <v:f eqn="prod @3 21600 pixelWidth"/>
+            <v:f eqn="prod @3 21600 pixelHeight"/>
+            <v:f eqn="sum @0 0 1"/>
+            <v:f eqn="prod @6 1 2"/>
+            <v:f eqn="prod @7 21600 pixelWidth"/>
+            <v:f eqn="sum @8 21600 0"/>
+            <v:f eqn="prod @7 21600 pixelHeight"/>
+            <v:f eqn="sum @10 21600 0"/>
+          </v:formulas>
+          <v:path o:extrusionok="f" gradientshapeok="t" o:connecttype="rect"/>
+          <o:lock v:ext="edit" aspectratio="t"/>
+        </v:shapetype>
+        <v:shape id="_x0000_i1116" type="#_x0000_t75" style="width:28.35pt;height:28.35pt">
+          <v:imagedata r:id="rId1" o:title="New Piskel (12) (1)"/>
+        </v:shape>
+      </w:pict>
+    </w:r>
     <w:r>
       <w:tab/>
     </w:r>
@@ -17198,6 +17177,7 @@
   <w:style w:type="character" w:default="1" w:styleId="Policepardfaut">
     <w:name w:val="Default Paragraph Font"/>
     <w:uiPriority w:val="1"/>
+    <w:semiHidden/>
     <w:unhideWhenUsed/>
   </w:style>
   <w:style w:type="table" w:default="1" w:styleId="TableauNormal">
@@ -18462,7 +18442,7 @@
 </file>
 
 <file path=customXml/itemProps1.xml><?xml version="1.0" encoding="utf-8"?>
-<ds:datastoreItem xmlns:ds="http://schemas.openxmlformats.org/officeDocument/2006/customXml" ds:itemID="{590D5EEE-66CB-4831-A96E-913A70CEB8D4}">
+<ds:datastoreItem xmlns:ds="http://schemas.openxmlformats.org/officeDocument/2006/customXml" ds:itemID="{31D8CCE2-B2B0-40D3-BF91-BEAF8B996650}">
   <ds:schemaRefs>
     <ds:schemaRef ds:uri="http://schemas.openxmlformats.org/officeDocument/2006/bibliography"/>
   </ds:schemaRefs>

</xml_diff>